<commit_message>
task11 still not 100%
</commit_message>
<xml_diff>
--- a/back-end/task8-schemas/req_responses_BE.docx
+++ b/back-end/task8-schemas/req_responses_BE.docx
@@ -36,7 +36,6 @@
             <w:r>
               <w:t xml:space="preserve"> </w:t>
             </w:r>
-            <w:proofErr w:type="spellStart"/>
             <w:r>
               <w:rPr>
                 <w:b/>
@@ -44,7 +43,6 @@
               </w:rPr>
               <w:t>services</w:t>
             </w:r>
-            <w:proofErr w:type="spellEnd"/>
           </w:p>
         </w:tc>
         <w:tc>
@@ -361,18 +359,8 @@
                 <w:bCs/>
                 <w:lang w:val="en-US"/>
               </w:rPr>
-              <w:t>POST /users/</w:t>
-            </w:r>
-            <w:proofErr w:type="gramStart"/>
-            <w:r>
-              <w:rPr>
-                <w:b/>
-                <w:bCs/>
-                <w:lang w:val="en-US"/>
-              </w:rPr>
-              <w:t>register</w:t>
-            </w:r>
-            <w:proofErr w:type="gramEnd"/>
+              <w:t>POST /users/register</w:t>
+            </w:r>
           </w:p>
           <w:p>
             <w:pPr>
@@ -583,18 +571,8 @@
                 <w:bCs/>
                 <w:lang w:val="en-US"/>
               </w:rPr>
-              <w:t>POST /users/</w:t>
-            </w:r>
-            <w:proofErr w:type="gramStart"/>
-            <w:r>
-              <w:rPr>
-                <w:b/>
-                <w:bCs/>
-                <w:lang w:val="en-US"/>
-              </w:rPr>
-              <w:t>login</w:t>
-            </w:r>
-            <w:proofErr w:type="gramEnd"/>
+              <w:t>POST /users/login</w:t>
+            </w:r>
           </w:p>
           <w:p>
             <w:pPr>
@@ -736,21 +714,7 @@
               <w:rPr>
                 <w:lang w:val="en-US"/>
               </w:rPr>
-              <w:t xml:space="preserve">              "$ref": "#/components/schemas/</w:t>
-            </w:r>
-            <w:proofErr w:type="spellStart"/>
-            <w:r>
-              <w:rPr>
-                <w:lang w:val="en-US"/>
-              </w:rPr>
-              <w:t>UserCredentials</w:t>
-            </w:r>
-            <w:proofErr w:type="spellEnd"/>
-            <w:r>
-              <w:rPr>
-                <w:lang w:val="en-US"/>
-              </w:rPr>
-              <w:t>"</w:t>
+              <w:t xml:space="preserve">              "$ref": "#/components/schemas/UserCredentials"</w:t>
             </w:r>
           </w:p>
           <w:p>
@@ -1582,21 +1546,7 @@
               <w:rPr>
                 <w:lang w:val="en-US"/>
               </w:rPr>
-              <w:t xml:space="preserve">        "description": "User not </w:t>
-            </w:r>
-            <w:proofErr w:type="gramStart"/>
-            <w:r>
-              <w:rPr>
-                <w:lang w:val="en-US"/>
-              </w:rPr>
-              <w:t>found</w:t>
-            </w:r>
-            <w:proofErr w:type="gramEnd"/>
-            <w:r>
-              <w:rPr>
-                <w:lang w:val="en-US"/>
-              </w:rPr>
-              <w:t>"</w:t>
+              <w:t xml:space="preserve">        "description": "User not found"</w:t>
             </w:r>
           </w:p>
           <w:p>
@@ -1653,18 +1603,8 @@
                 <w:bCs/>
                 <w:lang w:val="en-US"/>
               </w:rPr>
-              <w:t>POST /users/</w:t>
-            </w:r>
-            <w:proofErr w:type="gramStart"/>
-            <w:r>
-              <w:rPr>
-                <w:b/>
-                <w:bCs/>
-                <w:lang w:val="en-US"/>
-              </w:rPr>
-              <w:t>register</w:t>
-            </w:r>
-            <w:proofErr w:type="gramEnd"/>
+              <w:t>POST /users/register</w:t>
+            </w:r>
           </w:p>
           <w:p>
             <w:pPr>
@@ -1702,21 +1642,7 @@
               <w:rPr>
                 <w:lang w:val="en-US"/>
               </w:rPr>
-              <w:t xml:space="preserve">          "description": "User registered </w:t>
-            </w:r>
-            <w:proofErr w:type="gramStart"/>
-            <w:r>
-              <w:rPr>
-                <w:lang w:val="en-US"/>
-              </w:rPr>
-              <w:t>successfully</w:t>
-            </w:r>
-            <w:proofErr w:type="gramEnd"/>
-            <w:r>
-              <w:rPr>
-                <w:lang w:val="en-US"/>
-              </w:rPr>
-              <w:t>"</w:t>
+              <w:t xml:space="preserve">          "description": "User registered successfully"</w:t>
             </w:r>
           </w:p>
           <w:p>
@@ -1854,18 +1780,8 @@
                 <w:bCs/>
                 <w:lang w:val="en-US"/>
               </w:rPr>
-              <w:t>POST /users/</w:t>
-            </w:r>
-            <w:proofErr w:type="gramStart"/>
-            <w:r>
-              <w:rPr>
-                <w:b/>
-                <w:bCs/>
-                <w:lang w:val="en-US"/>
-              </w:rPr>
-              <w:t>login</w:t>
-            </w:r>
-            <w:proofErr w:type="gramEnd"/>
+              <w:t>POST /users/login</w:t>
+            </w:r>
           </w:p>
           <w:p>
             <w:pPr>
@@ -1903,21 +1819,7 @@
               <w:rPr>
                 <w:lang w:val="en-US"/>
               </w:rPr>
-              <w:t xml:space="preserve">          "description": "User logged in </w:t>
-            </w:r>
-            <w:proofErr w:type="gramStart"/>
-            <w:r>
-              <w:rPr>
-                <w:lang w:val="en-US"/>
-              </w:rPr>
-              <w:t>successfully</w:t>
-            </w:r>
-            <w:proofErr w:type="gramEnd"/>
-            <w:r>
-              <w:rPr>
-                <w:lang w:val="en-US"/>
-              </w:rPr>
-              <w:t>"</w:t>
+              <w:t xml:space="preserve">          "description": "User logged in successfully"</w:t>
             </w:r>
           </w:p>
           <w:p>
@@ -2089,21 +1991,7 @@
               <w:rPr>
                 <w:lang w:val="en-US"/>
               </w:rPr>
-              <w:t xml:space="preserve">        "description": "User updated </w:t>
-            </w:r>
-            <w:proofErr w:type="gramStart"/>
-            <w:r>
-              <w:rPr>
-                <w:lang w:val="en-US"/>
-              </w:rPr>
-              <w:t>successfully</w:t>
-            </w:r>
-            <w:proofErr w:type="gramEnd"/>
-            <w:r>
-              <w:rPr>
-                <w:lang w:val="en-US"/>
-              </w:rPr>
-              <w:t>"</w:t>
+              <w:t xml:space="preserve">        "description": "User updated successfully"</w:t>
             </w:r>
           </w:p>
           <w:p>
@@ -2142,21 +2030,7 @@
               <w:rPr>
                 <w:lang w:val="en-US"/>
               </w:rPr>
-              <w:t xml:space="preserve">        "description": "User not </w:t>
-            </w:r>
-            <w:proofErr w:type="gramStart"/>
-            <w:r>
-              <w:rPr>
-                <w:lang w:val="en-US"/>
-              </w:rPr>
-              <w:t>found</w:t>
-            </w:r>
-            <w:proofErr w:type="gramEnd"/>
-            <w:r>
-              <w:rPr>
-                <w:lang w:val="en-US"/>
-              </w:rPr>
-              <w:t>"</w:t>
+              <w:t xml:space="preserve">        "description": "User not found"</w:t>
             </w:r>
           </w:p>
           <w:p>
@@ -2399,21 +2273,7 @@
               <w:rPr>
                 <w:lang w:val="en-US"/>
               </w:rPr>
-              <w:t xml:space="preserve">        "description": "User deleted </w:t>
-            </w:r>
-            <w:proofErr w:type="gramStart"/>
-            <w:r>
-              <w:rPr>
-                <w:lang w:val="en-US"/>
-              </w:rPr>
-              <w:t>successfully</w:t>
-            </w:r>
-            <w:proofErr w:type="gramEnd"/>
-            <w:r>
-              <w:rPr>
-                <w:lang w:val="en-US"/>
-              </w:rPr>
-              <w:t>"</w:t>
+              <w:t xml:space="preserve">        "description": "User deleted successfully"</w:t>
             </w:r>
           </w:p>
           <w:p>
@@ -2452,21 +2312,7 @@
               <w:rPr>
                 <w:lang w:val="en-US"/>
               </w:rPr>
-              <w:t xml:space="preserve">        "description": "User not </w:t>
-            </w:r>
-            <w:proofErr w:type="gramStart"/>
-            <w:r>
-              <w:rPr>
-                <w:lang w:val="en-US"/>
-              </w:rPr>
-              <w:t>found</w:t>
-            </w:r>
-            <w:proofErr w:type="gramEnd"/>
-            <w:r>
-              <w:rPr>
-                <w:lang w:val="en-US"/>
-              </w:rPr>
-              <w:t>"</w:t>
+              <w:t xml:space="preserve">        "description": "User not found"</w:t>
             </w:r>
           </w:p>
           <w:p>
@@ -2540,18 +2386,8 @@
                 <w:bCs/>
                 <w:lang w:val="en-US"/>
               </w:rPr>
-              <w:t>GET /</w:t>
-            </w:r>
-            <w:proofErr w:type="gramStart"/>
-            <w:r>
-              <w:rPr>
-                <w:b/>
-                <w:bCs/>
-                <w:lang w:val="en-US"/>
-              </w:rPr>
-              <w:t>products</w:t>
-            </w:r>
-            <w:proofErr w:type="gramEnd"/>
+              <w:t>GET /products</w:t>
+            </w:r>
           </w:p>
           <w:p>
             <w:pPr>
@@ -3060,18 +2896,8 @@
                 <w:bCs/>
                 <w:lang w:val="en-US"/>
               </w:rPr>
-              <w:t>POST/</w:t>
-            </w:r>
-            <w:proofErr w:type="gramStart"/>
-            <w:r>
-              <w:rPr>
-                <w:b/>
-                <w:bCs/>
-                <w:lang w:val="en-US"/>
-              </w:rPr>
-              <w:t>products</w:t>
-            </w:r>
-            <w:proofErr w:type="gramEnd"/>
+              <w:t>POST/products</w:t>
+            </w:r>
           </w:p>
           <w:p>
             <w:pPr>
@@ -3926,18 +3752,8 @@
                 <w:lang w:val="en-US"/>
               </w:rPr>
               <w:lastRenderedPageBreak/>
-              <w:t>GET /</w:t>
-            </w:r>
-            <w:proofErr w:type="gramStart"/>
-            <w:r>
-              <w:rPr>
-                <w:b/>
-                <w:bCs/>
-                <w:lang w:val="en-US"/>
-              </w:rPr>
-              <w:t>products</w:t>
-            </w:r>
-            <w:proofErr w:type="gramEnd"/>
+              <w:t>GET /products</w:t>
+            </w:r>
           </w:p>
           <w:p>
             <w:pPr>
@@ -4293,21 +4109,7 @@
               <w:rPr>
                 <w:lang w:val="en-US"/>
               </w:rPr>
-              <w:t xml:space="preserve">          "description": "Product not </w:t>
-            </w:r>
-            <w:proofErr w:type="gramStart"/>
-            <w:r>
-              <w:rPr>
-                <w:lang w:val="en-US"/>
-              </w:rPr>
-              <w:t>found</w:t>
-            </w:r>
-            <w:proofErr w:type="gramEnd"/>
-            <w:r>
-              <w:rPr>
-                <w:lang w:val="en-US"/>
-              </w:rPr>
-              <w:t>"</w:t>
+              <w:t xml:space="preserve">          "description": "Product not found"</w:t>
             </w:r>
           </w:p>
           <w:p>
@@ -4377,18 +4179,8 @@
                 <w:bCs/>
                 <w:lang w:val="en-US"/>
               </w:rPr>
-              <w:t>POST/</w:t>
-            </w:r>
-            <w:proofErr w:type="gramStart"/>
-            <w:r>
-              <w:rPr>
-                <w:b/>
-                <w:bCs/>
-                <w:lang w:val="en-US"/>
-              </w:rPr>
-              <w:t>products</w:t>
-            </w:r>
-            <w:proofErr w:type="gramEnd"/>
+              <w:t>POST/products</w:t>
+            </w:r>
           </w:p>
           <w:p>
             <w:pPr>
@@ -4426,21 +4218,7 @@
               <w:rPr>
                 <w:lang w:val="en-US"/>
               </w:rPr>
-              <w:t xml:space="preserve">        "description": "Product added </w:t>
-            </w:r>
-            <w:proofErr w:type="gramStart"/>
-            <w:r>
-              <w:rPr>
-                <w:lang w:val="en-US"/>
-              </w:rPr>
-              <w:t>successfully</w:t>
-            </w:r>
-            <w:proofErr w:type="gramEnd"/>
-            <w:r>
-              <w:rPr>
-                <w:lang w:val="en-US"/>
-              </w:rPr>
-              <w:t>"</w:t>
+              <w:t xml:space="preserve">        "description": "Product added successfully"</w:t>
             </w:r>
           </w:p>
           <w:p>
@@ -4629,21 +4407,7 @@
               <w:rPr>
                 <w:lang w:val="en-US"/>
               </w:rPr>
-              <w:t xml:space="preserve">        "description": "Product updated </w:t>
-            </w:r>
-            <w:proofErr w:type="gramStart"/>
-            <w:r>
-              <w:rPr>
-                <w:lang w:val="en-US"/>
-              </w:rPr>
-              <w:t>successfully</w:t>
-            </w:r>
-            <w:proofErr w:type="gramEnd"/>
-            <w:r>
-              <w:rPr>
-                <w:lang w:val="en-US"/>
-              </w:rPr>
-              <w:t>"</w:t>
+              <w:t xml:space="preserve">        "description": "Product updated successfully"</w:t>
             </w:r>
           </w:p>
           <w:p>
@@ -4682,21 +4446,7 @@
               <w:rPr>
                 <w:lang w:val="en-US"/>
               </w:rPr>
-              <w:t xml:space="preserve">        "description": "Product not </w:t>
-            </w:r>
-            <w:proofErr w:type="gramStart"/>
-            <w:r>
-              <w:rPr>
-                <w:lang w:val="en-US"/>
-              </w:rPr>
-              <w:t>found</w:t>
-            </w:r>
-            <w:proofErr w:type="gramEnd"/>
-            <w:r>
-              <w:rPr>
-                <w:lang w:val="en-US"/>
-              </w:rPr>
-              <w:t>"</w:t>
+              <w:t xml:space="preserve">        "description": "Product not found"</w:t>
             </w:r>
           </w:p>
           <w:p>
@@ -4927,21 +4677,7 @@
               <w:rPr>
                 <w:lang w:val="en-US"/>
               </w:rPr>
-              <w:t xml:space="preserve">        "description": "Product deleted </w:t>
-            </w:r>
-            <w:proofErr w:type="gramStart"/>
-            <w:r>
-              <w:rPr>
-                <w:lang w:val="en-US"/>
-              </w:rPr>
-              <w:t>successfully</w:t>
-            </w:r>
-            <w:proofErr w:type="gramEnd"/>
-            <w:r>
-              <w:rPr>
-                <w:lang w:val="en-US"/>
-              </w:rPr>
-              <w:t>"</w:t>
+              <w:t xml:space="preserve">        "description": "Product deleted successfully"</w:t>
             </w:r>
           </w:p>
           <w:p>
@@ -4980,21 +4716,7 @@
               <w:rPr>
                 <w:lang w:val="en-US"/>
               </w:rPr>
-              <w:t xml:space="preserve">        "description": "Product not </w:t>
-            </w:r>
-            <w:proofErr w:type="gramStart"/>
-            <w:r>
-              <w:rPr>
-                <w:lang w:val="en-US"/>
-              </w:rPr>
-              <w:t>found</w:t>
-            </w:r>
-            <w:proofErr w:type="gramEnd"/>
-            <w:r>
-              <w:rPr>
-                <w:lang w:val="en-US"/>
-              </w:rPr>
-              <w:t>"</w:t>
+              <w:t xml:space="preserve">        "description": "Product not found"</w:t>
             </w:r>
           </w:p>
           <w:p>
@@ -5061,18 +4783,8 @@
                 <w:bCs/>
                 <w:lang w:val="en-US"/>
               </w:rPr>
-              <w:t>GET /users/{user_id}/</w:t>
-            </w:r>
-            <w:proofErr w:type="gramStart"/>
-            <w:r>
-              <w:rPr>
-                <w:b/>
-                <w:bCs/>
-                <w:lang w:val="en-US"/>
-              </w:rPr>
-              <w:t>favorites</w:t>
-            </w:r>
-            <w:proofErr w:type="gramEnd"/>
+              <w:t>GET /users/{user_id}/favorites</w:t>
+            </w:r>
           </w:p>
           <w:p>
             <w:pPr>
@@ -5312,18 +5024,8 @@
                 <w:bCs/>
                 <w:lang w:val="en-US"/>
               </w:rPr>
-              <w:t>/users/{user_id}/</w:t>
-            </w:r>
-            <w:proofErr w:type="gramStart"/>
-            <w:r>
-              <w:rPr>
-                <w:b/>
-                <w:bCs/>
-                <w:lang w:val="en-US"/>
-              </w:rPr>
-              <w:t>favorites</w:t>
-            </w:r>
-            <w:proofErr w:type="gramEnd"/>
+              <w:t>/users/{user_id}/favorites</w:t>
+            </w:r>
           </w:p>
           <w:p>
             <w:pPr>
@@ -6043,18 +5745,8 @@
                 <w:lang w:val="en-US"/>
               </w:rPr>
               <w:lastRenderedPageBreak/>
-              <w:t>GET /users/{user_id}/</w:t>
-            </w:r>
-            <w:proofErr w:type="gramStart"/>
-            <w:r>
-              <w:rPr>
-                <w:b/>
-                <w:bCs/>
-                <w:lang w:val="en-US"/>
-              </w:rPr>
-              <w:t>favorites</w:t>
-            </w:r>
-            <w:proofErr w:type="gramEnd"/>
+              <w:t>GET /users/{user_id}/favorites</w:t>
+            </w:r>
           </w:p>
           <w:p>
             <w:pPr>
@@ -6270,18 +5962,8 @@
                 <w:bCs/>
                 <w:lang w:val="en-US"/>
               </w:rPr>
-              <w:t>/users/{user_id}/</w:t>
-            </w:r>
-            <w:proofErr w:type="gramStart"/>
-            <w:r>
-              <w:rPr>
-                <w:b/>
-                <w:bCs/>
-                <w:lang w:val="en-US"/>
-              </w:rPr>
-              <w:t>favorites</w:t>
-            </w:r>
-            <w:proofErr w:type="gramEnd"/>
+              <w:t>/users/{user_id}/favorites</w:t>
+            </w:r>
           </w:p>
           <w:p>
             <w:pPr>
@@ -6319,21 +6001,7 @@
               <w:rPr>
                 <w:lang w:val="en-US"/>
               </w:rPr>
-              <w:t xml:space="preserve">        "description": "Product added to </w:t>
-            </w:r>
-            <w:proofErr w:type="gramStart"/>
-            <w:r>
-              <w:rPr>
-                <w:lang w:val="en-US"/>
-              </w:rPr>
-              <w:t>favorites</w:t>
-            </w:r>
-            <w:proofErr w:type="gramEnd"/>
-            <w:r>
-              <w:rPr>
-                <w:lang w:val="en-US"/>
-              </w:rPr>
-              <w:t>"</w:t>
+              <w:t xml:space="preserve">        "description": "Product added to favorites"</w:t>
             </w:r>
           </w:p>
           <w:p>
@@ -6625,21 +6293,7 @@
               <w:rPr>
                 <w:lang w:val="en-US"/>
               </w:rPr>
-              <w:t xml:space="preserve">        "description": "Product removed from </w:t>
-            </w:r>
-            <w:proofErr w:type="gramStart"/>
-            <w:r>
-              <w:rPr>
-                <w:lang w:val="en-US"/>
-              </w:rPr>
-              <w:t>favorites</w:t>
-            </w:r>
-            <w:proofErr w:type="gramEnd"/>
-            <w:r>
-              <w:rPr>
-                <w:lang w:val="en-US"/>
-              </w:rPr>
-              <w:t>"</w:t>
+              <w:t xml:space="preserve">        "description": "Product removed from favorites"</w:t>
             </w:r>
           </w:p>
           <w:p>
@@ -6705,7 +6359,6 @@
               </w:rPr>
               <w:t>GET /</w:t>
             </w:r>
-            <w:proofErr w:type="gramStart"/>
             <w:r>
               <w:rPr>
                 <w:b/>
@@ -6714,19 +6367,38 @@
               </w:rPr>
               <w:t>feedback</w:t>
             </w:r>
-            <w:proofErr w:type="gramEnd"/>
-          </w:p>
-          <w:p>
-            <w:pPr>
-              <w:rPr>
-                <w:lang w:val="en-US"/>
-              </w:rPr>
-            </w:pPr>
-            <w:r>
-              <w:rPr>
-                <w:lang w:val="en-US"/>
-              </w:rPr>
-              <w:t>"/feedback": {</w:t>
+            <w:r>
+              <w:rPr>
+                <w:b/>
+                <w:bCs/>
+                <w:lang w:val="en-US"/>
+              </w:rPr>
+              <w:t>/{feedback_id}</w:t>
+            </w:r>
+          </w:p>
+          <w:p>
+            <w:pPr>
+              <w:rPr>
+                <w:lang w:val="en-US"/>
+              </w:rPr>
+            </w:pPr>
+            <w:r>
+              <w:rPr>
+                <w:lang w:val="en-US"/>
+              </w:rPr>
+              <w:t>"</w:t>
+            </w:r>
+            <w:r>
+              <w:rPr>
+                <w:lang w:val="en-US"/>
+              </w:rPr>
+              <w:t>/feedback/{feedback_id}</w:t>
+            </w:r>
+            <w:r>
+              <w:rPr>
+                <w:lang w:val="en-US"/>
+              </w:rPr>
+              <w:t>": {</w:t>
             </w:r>
           </w:p>
           <w:p>
@@ -6765,22 +6437,277 @@
               <w:rPr>
                 <w:lang w:val="en-US"/>
               </w:rPr>
-              <w:t xml:space="preserve">    "summary": "Retrieve all </w:t>
-            </w:r>
-            <w:proofErr w:type="gramStart"/>
+              <w:t xml:space="preserve">    "summary": "Retrieve all feedback"</w:t>
+            </w:r>
+            <w:r>
+              <w:rPr>
+                <w:lang w:val="en-US"/>
+              </w:rPr>
+              <w:t>,</w:t>
+            </w:r>
+          </w:p>
+          <w:p>
+            <w:pPr>
+              <w:rPr>
+                <w:lang w:val="en-US"/>
+              </w:rPr>
+            </w:pPr>
+            <w:r>
+              <w:rPr>
+                <w:lang w:val="en-US"/>
+              </w:rPr>
+              <w:t xml:space="preserve">     </w:t>
+            </w:r>
+            <w:r>
+              <w:rPr>
+                <w:lang w:val="en-US"/>
+              </w:rPr>
+              <w:t>"parameters": [</w:t>
+            </w:r>
+          </w:p>
+          <w:p>
+            <w:pPr>
+              <w:rPr>
+                <w:lang w:val="en-US"/>
+              </w:rPr>
+            </w:pPr>
+            <w:r>
+              <w:rPr>
+                <w:lang w:val="en-US"/>
+              </w:rPr>
+              <w:t xml:space="preserve">      </w:t>
+            </w:r>
+            <w:r>
+              <w:rPr>
+                <w:lang w:val="en-US"/>
+              </w:rPr>
+              <w:t xml:space="preserve">    </w:t>
+            </w:r>
+            <w:r>
+              <w:rPr>
+                <w:lang w:val="en-US"/>
+              </w:rPr>
+              <w:t>{</w:t>
+            </w:r>
+          </w:p>
+          <w:p>
+            <w:pPr>
+              <w:rPr>
+                <w:lang w:val="en-US"/>
+              </w:rPr>
+            </w:pPr>
+            <w:r>
+              <w:rPr>
+                <w:lang w:val="en-US"/>
+              </w:rPr>
+              <w:t xml:space="preserve">        </w:t>
+            </w:r>
+            <w:r>
+              <w:rPr>
+                <w:lang w:val="en-US"/>
+              </w:rPr>
+              <w:t xml:space="preserve">    </w:t>
+            </w:r>
+            <w:r>
+              <w:rPr>
+                <w:lang w:val="en-US"/>
+              </w:rPr>
+              <w:t>"name": "</w:t>
+            </w:r>
             <w:r>
               <w:rPr>
                 <w:lang w:val="en-US"/>
               </w:rPr>
               <w:t>feedback</w:t>
             </w:r>
-            <w:proofErr w:type="gramEnd"/>
-            <w:r>
-              <w:rPr>
-                <w:lang w:val="en-US"/>
-              </w:rPr>
-              <w:t>"</w:t>
-            </w:r>
+            <w:r>
+              <w:rPr>
+                <w:lang w:val="en-US"/>
+              </w:rPr>
+              <w:t>_id",</w:t>
+            </w:r>
+          </w:p>
+          <w:p>
+            <w:pPr>
+              <w:rPr>
+                <w:lang w:val="en-US"/>
+              </w:rPr>
+            </w:pPr>
+            <w:r>
+              <w:rPr>
+                <w:lang w:val="en-US"/>
+              </w:rPr>
+              <w:t xml:space="preserve">        </w:t>
+            </w:r>
+            <w:r>
+              <w:rPr>
+                <w:lang w:val="en-US"/>
+              </w:rPr>
+              <w:t xml:space="preserve">     </w:t>
+            </w:r>
+            <w:r>
+              <w:rPr>
+                <w:lang w:val="en-US"/>
+              </w:rPr>
+              <w:t>"in": "path",</w:t>
+            </w:r>
+          </w:p>
+          <w:p>
+            <w:pPr>
+              <w:rPr>
+                <w:lang w:val="en-US"/>
+              </w:rPr>
+            </w:pPr>
+            <w:r>
+              <w:rPr>
+                <w:lang w:val="en-US"/>
+              </w:rPr>
+              <w:t xml:space="preserve">        </w:t>
+            </w:r>
+            <w:r>
+              <w:rPr>
+                <w:lang w:val="en-US"/>
+              </w:rPr>
+              <w:t xml:space="preserve">     </w:t>
+            </w:r>
+            <w:r>
+              <w:rPr>
+                <w:lang w:val="en-US"/>
+              </w:rPr>
+              <w:t>"required": true,</w:t>
+            </w:r>
+          </w:p>
+          <w:p>
+            <w:pPr>
+              <w:rPr>
+                <w:lang w:val="en-US"/>
+              </w:rPr>
+            </w:pPr>
+            <w:r>
+              <w:rPr>
+                <w:lang w:val="en-US"/>
+              </w:rPr>
+              <w:t xml:space="preserve">        </w:t>
+            </w:r>
+            <w:r>
+              <w:rPr>
+                <w:lang w:val="en-US"/>
+              </w:rPr>
+              <w:t xml:space="preserve">     </w:t>
+            </w:r>
+            <w:r>
+              <w:rPr>
+                <w:lang w:val="en-US"/>
+              </w:rPr>
+              <w:t>"schema": {</w:t>
+            </w:r>
+          </w:p>
+          <w:p>
+            <w:pPr>
+              <w:rPr>
+                <w:lang w:val="en-US"/>
+              </w:rPr>
+            </w:pPr>
+            <w:r>
+              <w:rPr>
+                <w:lang w:val="en-US"/>
+              </w:rPr>
+              <w:t xml:space="preserve">          </w:t>
+            </w:r>
+            <w:r>
+              <w:rPr>
+                <w:lang w:val="en-US"/>
+              </w:rPr>
+              <w:t xml:space="preserve">    </w:t>
+            </w:r>
+            <w:r>
+              <w:rPr>
+                <w:lang w:val="en-US"/>
+              </w:rPr>
+              <w:t>"type": "integer"</w:t>
+            </w:r>
+          </w:p>
+          <w:p>
+            <w:pPr>
+              <w:rPr>
+                <w:lang w:val="en-US"/>
+              </w:rPr>
+            </w:pPr>
+            <w:r>
+              <w:rPr>
+                <w:lang w:val="en-US"/>
+              </w:rPr>
+              <w:t xml:space="preserve">        </w:t>
+            </w:r>
+            <w:r>
+              <w:rPr>
+                <w:lang w:val="en-US"/>
+              </w:rPr>
+              <w:t xml:space="preserve">    </w:t>
+            </w:r>
+            <w:r>
+              <w:rPr>
+                <w:lang w:val="en-US"/>
+              </w:rPr>
+              <w:t>}</w:t>
+            </w:r>
+          </w:p>
+          <w:p>
+            <w:pPr>
+              <w:rPr>
+                <w:lang w:val="en-US"/>
+              </w:rPr>
+            </w:pPr>
+            <w:r>
+              <w:rPr>
+                <w:lang w:val="en-US"/>
+              </w:rPr>
+              <w:t xml:space="preserve">     </w:t>
+            </w:r>
+            <w:r>
+              <w:rPr>
+                <w:lang w:val="en-US"/>
+              </w:rPr>
+              <w:t xml:space="preserve">    </w:t>
+            </w:r>
+            <w:r>
+              <w:rPr>
+                <w:lang w:val="en-US"/>
+              </w:rPr>
+              <w:t xml:space="preserve"> }</w:t>
+            </w:r>
+          </w:p>
+          <w:p>
+            <w:pPr>
+              <w:rPr>
+                <w:lang w:val="en-US"/>
+              </w:rPr>
+            </w:pPr>
+            <w:r>
+              <w:rPr>
+                <w:lang w:val="en-US"/>
+              </w:rPr>
+              <w:t xml:space="preserve">    </w:t>
+            </w:r>
+            <w:r>
+              <w:rPr>
+                <w:lang w:val="en-US"/>
+              </w:rPr>
+              <w:t xml:space="preserve">    </w:t>
+            </w:r>
+            <w:r>
+              <w:rPr>
+                <w:lang w:val="en-US"/>
+              </w:rPr>
+              <w:t>],</w:t>
+            </w:r>
+          </w:p>
+          <w:p>
+            <w:pPr>
+              <w:rPr>
+                <w:lang w:val="en-US"/>
+              </w:rPr>
+            </w:pPr>
           </w:p>
           <w:p>
             <w:pPr>
@@ -6871,6 +6798,7 @@
                 <w:bCs/>
                 <w:lang w:val="en-US"/>
               </w:rPr>
+              <w:lastRenderedPageBreak/>
               <w:t>POST</w:t>
             </w:r>
             <w:r>
@@ -6895,51 +6823,504 @@
                 <w:bCs/>
                 <w:lang w:val="en-US"/>
               </w:rPr>
+              <w:t>feedback/{feedback_id}</w:t>
+            </w:r>
+            <w:r>
+              <w:rPr>
+                <w:b/>
+                <w:bCs/>
+                <w:lang w:val="en-US"/>
+              </w:rPr>
               <w:t xml:space="preserve"> </w:t>
             </w:r>
-            <w:proofErr w:type="gramStart"/>
-            <w:r>
-              <w:rPr>
-                <w:b/>
-                <w:bCs/>
+          </w:p>
+          <w:p>
+            <w:pPr>
+              <w:rPr>
+                <w:lang w:val="en-US"/>
+              </w:rPr>
+            </w:pPr>
+            <w:r>
+              <w:rPr>
+                <w:lang w:val="en-US"/>
+              </w:rPr>
+              <w:t>/feedback/{feedback_id}</w:t>
+            </w:r>
+            <w:r>
+              <w:rPr>
+                <w:lang w:val="en-US"/>
+              </w:rPr>
+              <w:t>": {</w:t>
+            </w:r>
+          </w:p>
+          <w:p>
+            <w:pPr>
+              <w:rPr>
+                <w:lang w:val="en-US"/>
+              </w:rPr>
+            </w:pPr>
+            <w:r>
+              <w:rPr>
+                <w:lang w:val="en-US"/>
+              </w:rPr>
+              <w:t xml:space="preserve">  "post": {</w:t>
+            </w:r>
+          </w:p>
+          <w:p>
+            <w:pPr>
+              <w:rPr>
+                <w:lang w:val="en-US"/>
+              </w:rPr>
+            </w:pPr>
+            <w:r>
+              <w:rPr>
+                <w:lang w:val="en-US"/>
+              </w:rPr>
+              <w:t xml:space="preserve">    "tags": ["feedback management"],</w:t>
+            </w:r>
+          </w:p>
+          <w:p>
+            <w:pPr>
+              <w:rPr>
+                <w:lang w:val="en-US"/>
+              </w:rPr>
+            </w:pPr>
+            <w:r>
+              <w:rPr>
+                <w:lang w:val="en-US"/>
+              </w:rPr>
+              <w:t xml:space="preserve">    "summary": "Submit new feedback",</w:t>
+            </w:r>
+          </w:p>
+          <w:p>
+            <w:pPr>
+              <w:rPr>
+                <w:lang w:val="en-US"/>
+              </w:rPr>
+            </w:pPr>
+            <w:r>
+              <w:rPr>
+                <w:lang w:val="en-US"/>
+              </w:rPr>
+              <w:t xml:space="preserve">    </w:t>
+            </w:r>
+            <w:r>
+              <w:rPr>
+                <w:lang w:val="en-US"/>
+              </w:rPr>
+              <w:t xml:space="preserve">    "parameters": [</w:t>
+            </w:r>
+          </w:p>
+          <w:p>
+            <w:pPr>
+              <w:rPr>
+                <w:lang w:val="en-US"/>
+              </w:rPr>
+            </w:pPr>
+            <w:r>
+              <w:rPr>
+                <w:lang w:val="en-US"/>
+              </w:rPr>
+              <w:t xml:space="preserve">      {</w:t>
+            </w:r>
+          </w:p>
+          <w:p>
+            <w:pPr>
+              <w:rPr>
+                <w:lang w:val="en-US"/>
+              </w:rPr>
+            </w:pPr>
+            <w:r>
+              <w:rPr>
+                <w:lang w:val="en-US"/>
+              </w:rPr>
+              <w:t xml:space="preserve">        "name": "</w:t>
+            </w:r>
+            <w:r>
+              <w:rPr>
+                <w:lang w:val="en-US"/>
+              </w:rPr>
+              <w:t xml:space="preserve"> </w:t>
+            </w:r>
+            <w:r>
+              <w:rPr>
                 <w:lang w:val="en-US"/>
               </w:rPr>
               <w:t>feedback</w:t>
             </w:r>
-            <w:proofErr w:type="gramEnd"/>
-            <w:r>
-              <w:rPr>
-                <w:b/>
-                <w:bCs/>
+            <w:r>
+              <w:rPr>
                 <w:lang w:val="en-US"/>
               </w:rPr>
               <w:t xml:space="preserve"> </w:t>
             </w:r>
-          </w:p>
-          <w:p>
-            <w:pPr>
-              <w:rPr>
-                <w:lang w:val="en-US"/>
-              </w:rPr>
-            </w:pPr>
-            <w:r>
-              <w:rPr>
-                <w:lang w:val="en-US"/>
-              </w:rPr>
-              <w:t>"/feedback": {</w:t>
-            </w:r>
-          </w:p>
-          <w:p>
-            <w:pPr>
-              <w:rPr>
-                <w:lang w:val="en-US"/>
-              </w:rPr>
-            </w:pPr>
-            <w:r>
-              <w:rPr>
-                <w:lang w:val="en-US"/>
-              </w:rPr>
-              <w:t xml:space="preserve">  "post": {</w:t>
+            <w:r>
+              <w:rPr>
+                <w:lang w:val="en-US"/>
+              </w:rPr>
+              <w:t>_id",</w:t>
+            </w:r>
+          </w:p>
+          <w:p>
+            <w:pPr>
+              <w:rPr>
+                <w:lang w:val="en-US"/>
+              </w:rPr>
+            </w:pPr>
+            <w:r>
+              <w:rPr>
+                <w:lang w:val="en-US"/>
+              </w:rPr>
+              <w:t xml:space="preserve">        "in": "path",</w:t>
+            </w:r>
+          </w:p>
+          <w:p>
+            <w:pPr>
+              <w:rPr>
+                <w:lang w:val="en-US"/>
+              </w:rPr>
+            </w:pPr>
+            <w:r>
+              <w:rPr>
+                <w:lang w:val="en-US"/>
+              </w:rPr>
+              <w:t xml:space="preserve">        "required": true,</w:t>
+            </w:r>
+          </w:p>
+          <w:p>
+            <w:pPr>
+              <w:rPr>
+                <w:lang w:val="en-US"/>
+              </w:rPr>
+            </w:pPr>
+            <w:r>
+              <w:rPr>
+                <w:lang w:val="en-US"/>
+              </w:rPr>
+              <w:t xml:space="preserve">        "schema": {</w:t>
+            </w:r>
+          </w:p>
+          <w:p>
+            <w:pPr>
+              <w:rPr>
+                <w:lang w:val="en-US"/>
+              </w:rPr>
+            </w:pPr>
+            <w:r>
+              <w:rPr>
+                <w:lang w:val="en-US"/>
+              </w:rPr>
+              <w:t xml:space="preserve">          "type": "integer"</w:t>
+            </w:r>
+          </w:p>
+          <w:p>
+            <w:pPr>
+              <w:rPr>
+                <w:lang w:val="en-US"/>
+              </w:rPr>
+            </w:pPr>
+            <w:r>
+              <w:rPr>
+                <w:lang w:val="en-US"/>
+              </w:rPr>
+              <w:t xml:space="preserve">        }</w:t>
+            </w:r>
+          </w:p>
+          <w:p>
+            <w:pPr>
+              <w:rPr>
+                <w:lang w:val="en-US"/>
+              </w:rPr>
+            </w:pPr>
+            <w:r>
+              <w:rPr>
+                <w:lang w:val="en-US"/>
+              </w:rPr>
+              <w:t xml:space="preserve">      }</w:t>
+            </w:r>
+          </w:p>
+          <w:p>
+            <w:pPr>
+              <w:rPr>
+                <w:lang w:val="en-US"/>
+              </w:rPr>
+            </w:pPr>
+            <w:r>
+              <w:rPr>
+                <w:lang w:val="en-US"/>
+              </w:rPr>
+              <w:t xml:space="preserve">    ],</w:t>
+            </w:r>
+          </w:p>
+          <w:p>
+            <w:pPr>
+              <w:rPr>
+                <w:lang w:val="en-US"/>
+              </w:rPr>
+            </w:pPr>
+            <w:r>
+              <w:rPr>
+                <w:lang w:val="en-US"/>
+              </w:rPr>
+              <w:t xml:space="preserve">    "requestBody": {</w:t>
+            </w:r>
+          </w:p>
+          <w:p>
+            <w:pPr>
+              <w:rPr>
+                <w:lang w:val="en-US"/>
+              </w:rPr>
+            </w:pPr>
+            <w:r>
+              <w:rPr>
+                <w:lang w:val="en-US"/>
+              </w:rPr>
+              <w:t xml:space="preserve">      "description": "</w:t>
+            </w:r>
+            <w:r>
+              <w:rPr>
+                <w:lang w:val="en-US"/>
+              </w:rPr>
+              <w:t>Feedback</w:t>
+            </w:r>
+            <w:r>
+              <w:rPr>
+                <w:lang w:val="en-US"/>
+              </w:rPr>
+              <w:t xml:space="preserve"> ID to add to </w:t>
+            </w:r>
+            <w:r>
+              <w:rPr>
+                <w:lang w:val="en-US"/>
+              </w:rPr>
+              <w:t>feedback</w:t>
+            </w:r>
+            <w:r>
+              <w:rPr>
+                <w:lang w:val="en-US"/>
+              </w:rPr>
+              <w:t>",</w:t>
+            </w:r>
+          </w:p>
+          <w:p>
+            <w:pPr>
+              <w:rPr>
+                <w:lang w:val="en-US"/>
+              </w:rPr>
+            </w:pPr>
+            <w:r>
+              <w:rPr>
+                <w:lang w:val="en-US"/>
+              </w:rPr>
+              <w:t xml:space="preserve">      "required": true,</w:t>
+            </w:r>
+          </w:p>
+          <w:p>
+            <w:pPr>
+              <w:rPr>
+                <w:lang w:val="en-US"/>
+              </w:rPr>
+            </w:pPr>
+            <w:r>
+              <w:rPr>
+                <w:lang w:val="en-US"/>
+              </w:rPr>
+              <w:t xml:space="preserve">      "content": {</w:t>
+            </w:r>
+          </w:p>
+          <w:p>
+            <w:pPr>
+              <w:rPr>
+                <w:lang w:val="en-US"/>
+              </w:rPr>
+            </w:pPr>
+            <w:r>
+              <w:rPr>
+                <w:lang w:val="en-US"/>
+              </w:rPr>
+              <w:t xml:space="preserve">        "application/json": {</w:t>
+            </w:r>
+          </w:p>
+          <w:p>
+            <w:pPr>
+              <w:rPr>
+                <w:lang w:val="en-US"/>
+              </w:rPr>
+            </w:pPr>
+            <w:r>
+              <w:rPr>
+                <w:lang w:val="en-US"/>
+              </w:rPr>
+              <w:t xml:space="preserve">          "schema": {</w:t>
+            </w:r>
+          </w:p>
+          <w:p>
+            <w:pPr>
+              <w:rPr>
+                <w:lang w:val="en-US"/>
+              </w:rPr>
+            </w:pPr>
+            <w:r>
+              <w:rPr>
+                <w:lang w:val="en-US"/>
+              </w:rPr>
+              <w:t xml:space="preserve">            "$ref": "#/components/schemas/Product"</w:t>
+            </w:r>
+          </w:p>
+          <w:p>
+            <w:pPr>
+              <w:rPr>
+                <w:lang w:val="en-US"/>
+              </w:rPr>
+            </w:pPr>
+            <w:r>
+              <w:rPr>
+                <w:lang w:val="en-US"/>
+              </w:rPr>
+              <w:t xml:space="preserve">          }</w:t>
+            </w:r>
+          </w:p>
+          <w:p>
+            <w:pPr>
+              <w:rPr>
+                <w:lang w:val="en-US"/>
+              </w:rPr>
+            </w:pPr>
+            <w:r>
+              <w:rPr>
+                <w:lang w:val="en-US"/>
+              </w:rPr>
+              <w:t xml:space="preserve">        }</w:t>
+            </w:r>
+          </w:p>
+          <w:p>
+            <w:pPr>
+              <w:rPr>
+                <w:lang w:val="en-US"/>
+              </w:rPr>
+            </w:pPr>
+            <w:r>
+              <w:rPr>
+                <w:lang w:val="en-US"/>
+              </w:rPr>
+              <w:t xml:space="preserve">      }</w:t>
+            </w:r>
+          </w:p>
+          <w:p>
+            <w:pPr>
+              <w:rPr>
+                <w:lang w:val="en-US"/>
+              </w:rPr>
+            </w:pPr>
+            <w:r>
+              <w:rPr>
+                <w:lang w:val="en-US"/>
+              </w:rPr>
+              <w:t xml:space="preserve">  }</w:t>
+            </w:r>
+          </w:p>
+          <w:p>
+            <w:pPr>
+              <w:rPr>
+                <w:lang w:val="en-US"/>
+              </w:rPr>
+            </w:pPr>
+            <w:r>
+              <w:rPr>
+                <w:lang w:val="en-US"/>
+              </w:rPr>
+              <w:t>}</w:t>
+            </w:r>
+          </w:p>
+          <w:p>
+            <w:pPr>
+              <w:rPr>
+                <w:b/>
+                <w:bCs/>
+                <w:lang w:val="en-US"/>
+              </w:rPr>
+            </w:pPr>
+            <w:r>
+              <w:rPr>
+                <w:b/>
+                <w:bCs/>
+                <w:lang w:val="en-US"/>
+              </w:rPr>
+              <w:t>DELETE</w:t>
+            </w:r>
+            <w:r>
+              <w:rPr>
+                <w:b/>
+                <w:bCs/>
+                <w:lang w:val="en-US"/>
+              </w:rPr>
+              <w:t xml:space="preserve"> </w:t>
+            </w:r>
+            <w:r>
+              <w:rPr>
+                <w:b/>
+                <w:bCs/>
+                <w:lang w:val="en-US"/>
+              </w:rPr>
+              <w:t>/</w:t>
+            </w:r>
+            <w:r>
+              <w:rPr>
+                <w:b/>
+                <w:bCs/>
+                <w:lang w:val="en-US"/>
+              </w:rPr>
+              <w:t>feedback</w:t>
+            </w:r>
+            <w:r>
+              <w:rPr>
+                <w:b/>
+                <w:bCs/>
+                <w:lang w:val="en-US"/>
+              </w:rPr>
+              <w:t xml:space="preserve"> </w:t>
+            </w:r>
+            <w:r>
+              <w:rPr>
+                <w:b/>
+                <w:bCs/>
+                <w:lang w:val="en-US"/>
+              </w:rPr>
+              <w:t>/{feedback</w:t>
+            </w:r>
+            <w:r>
+              <w:rPr>
+                <w:b/>
+                <w:bCs/>
+                <w:lang w:val="en-US"/>
+              </w:rPr>
+              <w:t xml:space="preserve"> _id}</w:t>
+            </w:r>
+          </w:p>
+          <w:p>
+            <w:pPr>
+              <w:rPr>
+                <w:lang w:val="en-US"/>
+              </w:rPr>
+            </w:pPr>
+            <w:r>
+              <w:rPr>
+                <w:lang w:val="en-US"/>
+              </w:rPr>
+              <w:t>"/feedback/{feedback_id}": {</w:t>
+            </w:r>
+          </w:p>
+          <w:p>
+            <w:pPr>
+              <w:rPr>
+                <w:lang w:val="en-US"/>
+              </w:rPr>
+            </w:pPr>
+            <w:r>
+              <w:rPr>
+                <w:lang w:val="en-US"/>
+              </w:rPr>
+              <w:t xml:space="preserve">  "delete": {</w:t>
             </w:r>
           </w:p>
           <w:p>
@@ -6965,317 +7346,6 @@
               <w:rPr>
                 <w:lang w:val="en-US"/>
               </w:rPr>
-              <w:t xml:space="preserve">    "summary": "Submit new feedback",</w:t>
-            </w:r>
-          </w:p>
-          <w:p>
-            <w:pPr>
-              <w:rPr>
-                <w:lang w:val="en-US"/>
-              </w:rPr>
-            </w:pPr>
-            <w:r>
-              <w:rPr>
-                <w:lang w:val="en-US"/>
-              </w:rPr>
-              <w:t xml:space="preserve">    "requestBody": {</w:t>
-            </w:r>
-          </w:p>
-          <w:p>
-            <w:pPr>
-              <w:rPr>
-                <w:lang w:val="en-US"/>
-              </w:rPr>
-            </w:pPr>
-            <w:r>
-              <w:rPr>
-                <w:lang w:val="en-US"/>
-              </w:rPr>
-              <w:t xml:space="preserve">      "description": "Feedback data to be added",</w:t>
-            </w:r>
-          </w:p>
-          <w:p>
-            <w:pPr>
-              <w:rPr>
-                <w:lang w:val="en-US"/>
-              </w:rPr>
-            </w:pPr>
-            <w:r>
-              <w:rPr>
-                <w:lang w:val="en-US"/>
-              </w:rPr>
-              <w:t xml:space="preserve">      "required": true,</w:t>
-            </w:r>
-          </w:p>
-          <w:p>
-            <w:pPr>
-              <w:rPr>
-                <w:lang w:val="en-US"/>
-              </w:rPr>
-            </w:pPr>
-            <w:r>
-              <w:rPr>
-                <w:lang w:val="en-US"/>
-              </w:rPr>
-              <w:t xml:space="preserve">      "content": {</w:t>
-            </w:r>
-          </w:p>
-          <w:p>
-            <w:pPr>
-              <w:rPr>
-                <w:lang w:val="en-US"/>
-              </w:rPr>
-            </w:pPr>
-            <w:r>
-              <w:rPr>
-                <w:lang w:val="en-US"/>
-              </w:rPr>
-              <w:t xml:space="preserve">        "application/json": {</w:t>
-            </w:r>
-          </w:p>
-          <w:p>
-            <w:pPr>
-              <w:rPr>
-                <w:lang w:val="en-US"/>
-              </w:rPr>
-            </w:pPr>
-            <w:r>
-              <w:rPr>
-                <w:lang w:val="en-US"/>
-              </w:rPr>
-              <w:lastRenderedPageBreak/>
-              <w:t xml:space="preserve">          "schema": {</w:t>
-            </w:r>
-          </w:p>
-          <w:p>
-            <w:pPr>
-              <w:rPr>
-                <w:lang w:val="en-US"/>
-              </w:rPr>
-            </w:pPr>
-            <w:r>
-              <w:rPr>
-                <w:lang w:val="en-US"/>
-              </w:rPr>
-              <w:t xml:space="preserve">            "$ref": "#/components/schemas/Feedback"</w:t>
-            </w:r>
-          </w:p>
-          <w:p>
-            <w:pPr>
-              <w:rPr>
-                <w:lang w:val="en-US"/>
-              </w:rPr>
-            </w:pPr>
-            <w:r>
-              <w:rPr>
-                <w:lang w:val="en-US"/>
-              </w:rPr>
-              <w:t xml:space="preserve">          }</w:t>
-            </w:r>
-          </w:p>
-          <w:p>
-            <w:pPr>
-              <w:rPr>
-                <w:lang w:val="en-US"/>
-              </w:rPr>
-            </w:pPr>
-            <w:r>
-              <w:rPr>
-                <w:lang w:val="en-US"/>
-              </w:rPr>
-              <w:t xml:space="preserve">        }</w:t>
-            </w:r>
-          </w:p>
-          <w:p>
-            <w:pPr>
-              <w:rPr>
-                <w:lang w:val="en-US"/>
-              </w:rPr>
-            </w:pPr>
-            <w:r>
-              <w:rPr>
-                <w:lang w:val="en-US"/>
-              </w:rPr>
-              <w:t xml:space="preserve">      }</w:t>
-            </w:r>
-          </w:p>
-          <w:p>
-            <w:pPr>
-              <w:rPr>
-                <w:lang w:val="en-US"/>
-              </w:rPr>
-            </w:pPr>
-            <w:r>
-              <w:rPr>
-                <w:lang w:val="en-US"/>
-              </w:rPr>
-              <w:t xml:space="preserve">    }</w:t>
-            </w:r>
-          </w:p>
-          <w:p>
-            <w:pPr>
-              <w:rPr>
-                <w:lang w:val="en-US"/>
-              </w:rPr>
-            </w:pPr>
-            <w:r>
-              <w:rPr>
-                <w:lang w:val="en-US"/>
-              </w:rPr>
-              <w:t xml:space="preserve">  }</w:t>
-            </w:r>
-          </w:p>
-          <w:p>
-            <w:pPr>
-              <w:rPr>
-                <w:lang w:val="en-US"/>
-              </w:rPr>
-            </w:pPr>
-            <w:r>
-              <w:rPr>
-                <w:lang w:val="en-US"/>
-              </w:rPr>
-              <w:t>}</w:t>
-            </w:r>
-          </w:p>
-          <w:p>
-            <w:pPr>
-              <w:rPr>
-                <w:b/>
-                <w:bCs/>
-                <w:lang w:val="en-US"/>
-              </w:rPr>
-            </w:pPr>
-            <w:r>
-              <w:rPr>
-                <w:b/>
-                <w:bCs/>
-                <w:lang w:val="en-US"/>
-              </w:rPr>
-              <w:t>DELETE</w:t>
-            </w:r>
-            <w:r>
-              <w:rPr>
-                <w:b/>
-                <w:bCs/>
-                <w:lang w:val="en-US"/>
-              </w:rPr>
-              <w:t xml:space="preserve"> </w:t>
-            </w:r>
-            <w:r>
-              <w:rPr>
-                <w:b/>
-                <w:bCs/>
-                <w:lang w:val="en-US"/>
-              </w:rPr>
-              <w:t>/</w:t>
-            </w:r>
-            <w:r>
-              <w:rPr>
-                <w:b/>
-                <w:bCs/>
-                <w:lang w:val="en-US"/>
-              </w:rPr>
-              <w:t>feedback</w:t>
-            </w:r>
-            <w:r>
-              <w:rPr>
-                <w:b/>
-                <w:bCs/>
-                <w:lang w:val="en-US"/>
-              </w:rPr>
-              <w:t xml:space="preserve"> </w:t>
-            </w:r>
-            <w:proofErr w:type="gramStart"/>
-            <w:r>
-              <w:rPr>
-                <w:b/>
-                <w:bCs/>
-                <w:lang w:val="en-US"/>
-              </w:rPr>
-              <w:t>/{</w:t>
-            </w:r>
-            <w:proofErr w:type="gramEnd"/>
-            <w:r>
-              <w:rPr>
-                <w:b/>
-                <w:bCs/>
-                <w:lang w:val="en-US"/>
-              </w:rPr>
-              <w:t>feedback</w:t>
-            </w:r>
-            <w:r>
-              <w:rPr>
-                <w:b/>
-                <w:bCs/>
-                <w:lang w:val="en-US"/>
-              </w:rPr>
-              <w:t xml:space="preserve"> _id}</w:t>
-            </w:r>
-          </w:p>
-          <w:p>
-            <w:pPr>
-              <w:rPr>
-                <w:lang w:val="en-US"/>
-              </w:rPr>
-            </w:pPr>
-            <w:r>
-              <w:rPr>
-                <w:lang w:val="en-US"/>
-              </w:rPr>
-              <w:t>"/feedback/{</w:t>
-            </w:r>
-            <w:proofErr w:type="spellStart"/>
-            <w:r>
-              <w:rPr>
-                <w:lang w:val="en-US"/>
-              </w:rPr>
-              <w:t>feedback_id</w:t>
-            </w:r>
-            <w:proofErr w:type="spellEnd"/>
-            <w:r>
-              <w:rPr>
-                <w:lang w:val="en-US"/>
-              </w:rPr>
-              <w:t>}": {</w:t>
-            </w:r>
-          </w:p>
-          <w:p>
-            <w:pPr>
-              <w:rPr>
-                <w:lang w:val="en-US"/>
-              </w:rPr>
-            </w:pPr>
-            <w:r>
-              <w:rPr>
-                <w:lang w:val="en-US"/>
-              </w:rPr>
-              <w:t xml:space="preserve">  "delete": {</w:t>
-            </w:r>
-          </w:p>
-          <w:p>
-            <w:pPr>
-              <w:rPr>
-                <w:lang w:val="en-US"/>
-              </w:rPr>
-            </w:pPr>
-            <w:r>
-              <w:rPr>
-                <w:lang w:val="en-US"/>
-              </w:rPr>
-              <w:t xml:space="preserve">    "tags": ["feedback management"],</w:t>
-            </w:r>
-          </w:p>
-          <w:p>
-            <w:pPr>
-              <w:rPr>
-                <w:lang w:val="en-US"/>
-              </w:rPr>
-            </w:pPr>
-            <w:r>
-              <w:rPr>
-                <w:lang w:val="en-US"/>
-              </w:rPr>
               <w:t xml:space="preserve">    "summary": "Delete feedback",</w:t>
             </w:r>
           </w:p>
@@ -7315,21 +7385,7 @@
               <w:rPr>
                 <w:lang w:val="en-US"/>
               </w:rPr>
-              <w:t xml:space="preserve">        "name": "</w:t>
-            </w:r>
-            <w:proofErr w:type="spellStart"/>
-            <w:r>
-              <w:rPr>
-                <w:lang w:val="en-US"/>
-              </w:rPr>
-              <w:t>feedback_id</w:t>
-            </w:r>
-            <w:proofErr w:type="spellEnd"/>
-            <w:r>
-              <w:rPr>
-                <w:lang w:val="en-US"/>
-              </w:rPr>
-              <w:t>",</w:t>
+              <w:t xml:space="preserve">        "name": "feedback_id",</w:t>
             </w:r>
           </w:p>
           <w:p>
@@ -7469,18 +7525,16 @@
                 <w:lang w:val="en-US"/>
               </w:rPr>
               <w:lastRenderedPageBreak/>
-              <w:t>GET /</w:t>
-            </w:r>
-            <w:proofErr w:type="gramStart"/>
-            <w:r>
-              <w:rPr>
-                <w:b/>
-                <w:bCs/>
-                <w:lang w:val="en-US"/>
-              </w:rPr>
-              <w:t>feedback</w:t>
-            </w:r>
-            <w:proofErr w:type="gramEnd"/>
+              <w:t xml:space="preserve">GET </w:t>
+            </w:r>
+            <w:r>
+              <w:rPr>
+                <w:b/>
+                <w:bCs/>
+                <w:lang w:val="en-US"/>
+              </w:rPr>
+              <w:t>/feedback/{feedback_id}</w:t>
+            </w:r>
           </w:p>
           <w:p>
             <w:pPr>
@@ -7668,6 +7722,195 @@
                 <w:bCs/>
                 <w:lang w:val="en-US"/>
               </w:rPr>
+              <w:t>/feedback/{feedback_id}</w:t>
+            </w:r>
+          </w:p>
+          <w:p>
+            <w:pPr>
+              <w:rPr>
+                <w:lang w:val="en-US"/>
+              </w:rPr>
+            </w:pPr>
+            <w:r>
+              <w:rPr>
+                <w:lang w:val="en-US"/>
+              </w:rPr>
+              <w:t xml:space="preserve">    "responses": {</w:t>
+            </w:r>
+          </w:p>
+          <w:p>
+            <w:pPr>
+              <w:rPr>
+                <w:lang w:val="en-US"/>
+              </w:rPr>
+            </w:pPr>
+            <w:r>
+              <w:rPr>
+                <w:lang w:val="en-US"/>
+              </w:rPr>
+              <w:t xml:space="preserve">      "201": {</w:t>
+            </w:r>
+          </w:p>
+          <w:p>
+            <w:pPr>
+              <w:rPr>
+                <w:lang w:val="en-US"/>
+              </w:rPr>
+            </w:pPr>
+            <w:r>
+              <w:rPr>
+                <w:lang w:val="en-US"/>
+              </w:rPr>
+              <w:t xml:space="preserve">        "description": "Feedback submitted successfully"</w:t>
+            </w:r>
+          </w:p>
+          <w:p>
+            <w:pPr>
+              <w:rPr>
+                <w:lang w:val="en-US"/>
+              </w:rPr>
+            </w:pPr>
+            <w:r>
+              <w:rPr>
+                <w:lang w:val="en-US"/>
+              </w:rPr>
+              <w:t xml:space="preserve">      }</w:t>
+            </w:r>
+          </w:p>
+          <w:p>
+            <w:pPr>
+              <w:rPr>
+                <w:lang w:val="en-US"/>
+              </w:rPr>
+            </w:pPr>
+            <w:r>
+              <w:rPr>
+                <w:lang w:val="en-US"/>
+              </w:rPr>
+              <w:t xml:space="preserve">    }</w:t>
+            </w:r>
+          </w:p>
+          <w:p>
+            <w:pPr>
+              <w:rPr>
+                <w:lang w:val="en-US"/>
+              </w:rPr>
+            </w:pPr>
+          </w:p>
+          <w:p>
+            <w:pPr>
+              <w:rPr>
+                <w:lang w:val="en-US"/>
+              </w:rPr>
+            </w:pPr>
+          </w:p>
+          <w:p>
+            <w:pPr>
+              <w:rPr>
+                <w:lang w:val="en-US"/>
+              </w:rPr>
+            </w:pPr>
+          </w:p>
+          <w:p>
+            <w:pPr>
+              <w:rPr>
+                <w:lang w:val="en-US"/>
+              </w:rPr>
+            </w:pPr>
+          </w:p>
+          <w:p>
+            <w:pPr>
+              <w:rPr>
+                <w:lang w:val="en-US"/>
+              </w:rPr>
+            </w:pPr>
+          </w:p>
+          <w:p>
+            <w:pPr>
+              <w:rPr>
+                <w:lang w:val="en-US"/>
+              </w:rPr>
+            </w:pPr>
+          </w:p>
+          <w:p>
+            <w:pPr>
+              <w:rPr>
+                <w:lang w:val="en-US"/>
+              </w:rPr>
+            </w:pPr>
+          </w:p>
+          <w:p>
+            <w:pPr>
+              <w:rPr>
+                <w:lang w:val="en-US"/>
+              </w:rPr>
+            </w:pPr>
+          </w:p>
+          <w:p>
+            <w:pPr>
+              <w:rPr>
+                <w:lang w:val="en-US"/>
+              </w:rPr>
+            </w:pPr>
+          </w:p>
+          <w:p>
+            <w:pPr>
+              <w:rPr>
+                <w:lang w:val="en-US"/>
+              </w:rPr>
+            </w:pPr>
+          </w:p>
+          <w:p>
+            <w:pPr>
+              <w:rPr>
+                <w:lang w:val="en-US"/>
+              </w:rPr>
+            </w:pPr>
+          </w:p>
+          <w:p>
+            <w:pPr>
+              <w:rPr>
+                <w:lang w:val="en-US"/>
+              </w:rPr>
+            </w:pPr>
+          </w:p>
+          <w:p>
+            <w:pPr>
+              <w:rPr>
+                <w:lang w:val="en-US"/>
+              </w:rPr>
+            </w:pPr>
+          </w:p>
+          <w:p>
+            <w:pPr>
+              <w:rPr>
+                <w:b/>
+                <w:bCs/>
+                <w:lang w:val="en-US"/>
+              </w:rPr>
+            </w:pPr>
+            <w:r>
+              <w:rPr>
+                <w:b/>
+                <w:bCs/>
+                <w:lang w:val="en-US"/>
+              </w:rPr>
+              <w:t>DELETE</w:t>
+            </w:r>
+            <w:r>
+              <w:rPr>
+                <w:b/>
+                <w:bCs/>
+                <w:lang w:val="en-US"/>
+              </w:rPr>
+              <w:t xml:space="preserve"> </w:t>
+            </w:r>
+            <w:r>
+              <w:rPr>
+                <w:b/>
+                <w:bCs/>
+                <w:lang w:val="en-US"/>
+              </w:rPr>
               <w:t>/</w:t>
             </w:r>
             <w:r>
@@ -7676,25 +7919,31 @@
                 <w:bCs/>
                 <w:lang w:val="en-US"/>
               </w:rPr>
+              <w:t xml:space="preserve"> feedback</w:t>
+            </w:r>
+            <w:r>
+              <w:rPr>
+                <w:b/>
+                <w:bCs/>
+                <w:lang w:val="en-US"/>
+              </w:rPr>
               <w:t xml:space="preserve"> </w:t>
             </w:r>
-            <w:proofErr w:type="gramStart"/>
-            <w:r>
-              <w:rPr>
-                <w:b/>
-                <w:bCs/>
-                <w:lang w:val="en-US"/>
-              </w:rPr>
-              <w:t>feedback</w:t>
-            </w:r>
-            <w:proofErr w:type="gramEnd"/>
-            <w:r>
-              <w:rPr>
-                <w:b/>
-                <w:bCs/>
-                <w:lang w:val="en-US"/>
-              </w:rPr>
-              <w:t xml:space="preserve"> </w:t>
+            <w:r>
+              <w:rPr>
+                <w:b/>
+                <w:bCs/>
+                <w:lang w:val="en-US"/>
+              </w:rPr>
+              <w:t>/{feedback</w:t>
+            </w:r>
+            <w:r>
+              <w:rPr>
+                <w:b/>
+                <w:bCs/>
+                <w:lang w:val="en-US"/>
+              </w:rPr>
+              <w:t xml:space="preserve"> _id}</w:t>
             </w:r>
           </w:p>
           <w:p>
@@ -7720,251 +7969,6 @@
               <w:rPr>
                 <w:lang w:val="en-US"/>
               </w:rPr>
-              <w:t xml:space="preserve">      "201": {</w:t>
-            </w:r>
-          </w:p>
-          <w:p>
-            <w:pPr>
-              <w:rPr>
-                <w:lang w:val="en-US"/>
-              </w:rPr>
-            </w:pPr>
-            <w:r>
-              <w:rPr>
-                <w:lang w:val="en-US"/>
-              </w:rPr>
-              <w:t xml:space="preserve">        "description": "Feedback submitted </w:t>
-            </w:r>
-            <w:proofErr w:type="gramStart"/>
-            <w:r>
-              <w:rPr>
-                <w:lang w:val="en-US"/>
-              </w:rPr>
-              <w:t>successfully</w:t>
-            </w:r>
-            <w:proofErr w:type="gramEnd"/>
-            <w:r>
-              <w:rPr>
-                <w:lang w:val="en-US"/>
-              </w:rPr>
-              <w:t>"</w:t>
-            </w:r>
-          </w:p>
-          <w:p>
-            <w:pPr>
-              <w:rPr>
-                <w:lang w:val="en-US"/>
-              </w:rPr>
-            </w:pPr>
-            <w:r>
-              <w:rPr>
-                <w:lang w:val="en-US"/>
-              </w:rPr>
-              <w:t xml:space="preserve">      }</w:t>
-            </w:r>
-          </w:p>
-          <w:p>
-            <w:pPr>
-              <w:rPr>
-                <w:lang w:val="en-US"/>
-              </w:rPr>
-            </w:pPr>
-            <w:r>
-              <w:rPr>
-                <w:lang w:val="en-US"/>
-              </w:rPr>
-              <w:t xml:space="preserve">    }</w:t>
-            </w:r>
-          </w:p>
-          <w:p>
-            <w:pPr>
-              <w:rPr>
-                <w:lang w:val="en-US"/>
-              </w:rPr>
-            </w:pPr>
-          </w:p>
-          <w:p>
-            <w:pPr>
-              <w:rPr>
-                <w:lang w:val="en-US"/>
-              </w:rPr>
-            </w:pPr>
-          </w:p>
-          <w:p>
-            <w:pPr>
-              <w:rPr>
-                <w:lang w:val="en-US"/>
-              </w:rPr>
-            </w:pPr>
-          </w:p>
-          <w:p>
-            <w:pPr>
-              <w:rPr>
-                <w:lang w:val="en-US"/>
-              </w:rPr>
-            </w:pPr>
-          </w:p>
-          <w:p>
-            <w:pPr>
-              <w:rPr>
-                <w:lang w:val="en-US"/>
-              </w:rPr>
-            </w:pPr>
-          </w:p>
-          <w:p>
-            <w:pPr>
-              <w:rPr>
-                <w:lang w:val="en-US"/>
-              </w:rPr>
-            </w:pPr>
-          </w:p>
-          <w:p>
-            <w:pPr>
-              <w:rPr>
-                <w:lang w:val="en-US"/>
-              </w:rPr>
-            </w:pPr>
-          </w:p>
-          <w:p>
-            <w:pPr>
-              <w:rPr>
-                <w:lang w:val="en-US"/>
-              </w:rPr>
-            </w:pPr>
-          </w:p>
-          <w:p>
-            <w:pPr>
-              <w:rPr>
-                <w:lang w:val="en-US"/>
-              </w:rPr>
-            </w:pPr>
-          </w:p>
-          <w:p>
-            <w:pPr>
-              <w:rPr>
-                <w:lang w:val="en-US"/>
-              </w:rPr>
-            </w:pPr>
-          </w:p>
-          <w:p>
-            <w:pPr>
-              <w:rPr>
-                <w:lang w:val="en-US"/>
-              </w:rPr>
-            </w:pPr>
-          </w:p>
-          <w:p>
-            <w:pPr>
-              <w:rPr>
-                <w:lang w:val="en-US"/>
-              </w:rPr>
-            </w:pPr>
-          </w:p>
-          <w:p>
-            <w:pPr>
-              <w:rPr>
-                <w:lang w:val="en-US"/>
-              </w:rPr>
-            </w:pPr>
-          </w:p>
-          <w:p>
-            <w:pPr>
-              <w:rPr>
-                <w:b/>
-                <w:bCs/>
-                <w:lang w:val="en-US"/>
-              </w:rPr>
-            </w:pPr>
-            <w:r>
-              <w:rPr>
-                <w:b/>
-                <w:bCs/>
-                <w:lang w:val="en-US"/>
-              </w:rPr>
-              <w:t>DELETE</w:t>
-            </w:r>
-            <w:r>
-              <w:rPr>
-                <w:b/>
-                <w:bCs/>
-                <w:lang w:val="en-US"/>
-              </w:rPr>
-              <w:t xml:space="preserve"> </w:t>
-            </w:r>
-            <w:r>
-              <w:rPr>
-                <w:b/>
-                <w:bCs/>
-                <w:lang w:val="en-US"/>
-              </w:rPr>
-              <w:t>/</w:t>
-            </w:r>
-            <w:r>
-              <w:rPr>
-                <w:b/>
-                <w:bCs/>
-                <w:lang w:val="en-US"/>
-              </w:rPr>
-              <w:t xml:space="preserve"> feedback</w:t>
-            </w:r>
-            <w:r>
-              <w:rPr>
-                <w:b/>
-                <w:bCs/>
-                <w:lang w:val="en-US"/>
-              </w:rPr>
-              <w:t xml:space="preserve"> </w:t>
-            </w:r>
-            <w:proofErr w:type="gramStart"/>
-            <w:r>
-              <w:rPr>
-                <w:b/>
-                <w:bCs/>
-                <w:lang w:val="en-US"/>
-              </w:rPr>
-              <w:t>/{</w:t>
-            </w:r>
-            <w:proofErr w:type="gramEnd"/>
-            <w:r>
-              <w:rPr>
-                <w:b/>
-                <w:bCs/>
-                <w:lang w:val="en-US"/>
-              </w:rPr>
-              <w:t>feedback</w:t>
-            </w:r>
-            <w:r>
-              <w:rPr>
-                <w:b/>
-                <w:bCs/>
-                <w:lang w:val="en-US"/>
-              </w:rPr>
-              <w:t xml:space="preserve"> _id}</w:t>
-            </w:r>
-          </w:p>
-          <w:p>
-            <w:pPr>
-              <w:rPr>
-                <w:lang w:val="en-US"/>
-              </w:rPr>
-            </w:pPr>
-            <w:r>
-              <w:rPr>
-                <w:lang w:val="en-US"/>
-              </w:rPr>
-              <w:t xml:space="preserve">    "responses": {</w:t>
-            </w:r>
-          </w:p>
-          <w:p>
-            <w:pPr>
-              <w:rPr>
-                <w:lang w:val="en-US"/>
-              </w:rPr>
-            </w:pPr>
-            <w:r>
-              <w:rPr>
-                <w:lang w:val="en-US"/>
-              </w:rPr>
               <w:t xml:space="preserve">      "204": {</w:t>
             </w:r>
           </w:p>
@@ -7978,21 +7982,7 @@
               <w:rPr>
                 <w:lang w:val="en-US"/>
               </w:rPr>
-              <w:t xml:space="preserve">        "description": "Feedback deleted </w:t>
-            </w:r>
-            <w:proofErr w:type="gramStart"/>
-            <w:r>
-              <w:rPr>
-                <w:lang w:val="en-US"/>
-              </w:rPr>
-              <w:t>successfully</w:t>
-            </w:r>
-            <w:proofErr w:type="gramEnd"/>
-            <w:r>
-              <w:rPr>
-                <w:lang w:val="en-US"/>
-              </w:rPr>
-              <w:t>"</w:t>
+              <w:t xml:space="preserve">        "description": "Feedback deleted successfully"</w:t>
             </w:r>
           </w:p>
           <w:p>
@@ -8061,7 +8051,6 @@
               </w:rPr>
               <w:t>GET /</w:t>
             </w:r>
-            <w:proofErr w:type="gramStart"/>
             <w:r>
               <w:rPr>
                 <w:b/>
@@ -8070,7 +8059,6 @@
               </w:rPr>
               <w:t>news</w:t>
             </w:r>
-            <w:proofErr w:type="gramEnd"/>
           </w:p>
           <w:p>
             <w:pPr>
@@ -8121,21 +8109,299 @@
               <w:rPr>
                 <w:lang w:val="en-US"/>
               </w:rPr>
-              <w:t xml:space="preserve">    "summary": "Retrieve all </w:t>
-            </w:r>
-            <w:proofErr w:type="gramStart"/>
-            <w:r>
-              <w:rPr>
+              <w:t xml:space="preserve">    "summary": "Retrieve all news"</w:t>
+            </w:r>
+          </w:p>
+          <w:p>
+            <w:pPr>
+              <w:rPr>
+                <w:lang w:val="en-US"/>
+              </w:rPr>
+            </w:pPr>
+            <w:r>
+              <w:rPr>
+                <w:lang w:val="en-US"/>
+              </w:rPr>
+              <w:t xml:space="preserve">    }</w:t>
+            </w:r>
+          </w:p>
+          <w:p>
+            <w:pPr>
+              <w:rPr>
+                <w:lang w:val="en-US"/>
+              </w:rPr>
+            </w:pPr>
+            <w:r>
+              <w:rPr>
+                <w:lang w:val="en-US"/>
+              </w:rPr>
+              <w:lastRenderedPageBreak/>
+              <w:t xml:space="preserve">  }</w:t>
+            </w:r>
+          </w:p>
+          <w:p>
+            <w:pPr>
+              <w:rPr>
+                <w:lang w:val="en-US"/>
+              </w:rPr>
+            </w:pPr>
+          </w:p>
+          <w:p>
+            <w:pPr>
+              <w:rPr>
+                <w:lang w:val="en-US"/>
+              </w:rPr>
+            </w:pPr>
+          </w:p>
+          <w:p>
+            <w:pPr>
+              <w:rPr>
+                <w:lang w:val="en-US"/>
+              </w:rPr>
+            </w:pPr>
+          </w:p>
+          <w:p>
+            <w:pPr>
+              <w:rPr>
+                <w:lang w:val="en-US"/>
+              </w:rPr>
+            </w:pPr>
+          </w:p>
+          <w:p>
+            <w:pPr>
+              <w:rPr>
+                <w:lang w:val="en-US"/>
+              </w:rPr>
+            </w:pPr>
+          </w:p>
+          <w:p>
+            <w:pPr>
+              <w:rPr>
+                <w:lang w:val="en-US"/>
+              </w:rPr>
+            </w:pPr>
+          </w:p>
+          <w:p>
+            <w:pPr>
+              <w:rPr>
+                <w:b/>
+                <w:bCs/>
+                <w:lang w:val="en-US"/>
+              </w:rPr>
+            </w:pPr>
+            <w:r>
+              <w:rPr>
+                <w:b/>
+                <w:bCs/>
+                <w:lang w:val="en-US"/>
+              </w:rPr>
+              <w:t>POST</w:t>
+            </w:r>
+            <w:r>
+              <w:rPr>
+                <w:b/>
+                <w:bCs/>
+                <w:lang w:val="en-US"/>
+              </w:rPr>
+              <w:t xml:space="preserve"> </w:t>
+            </w:r>
+            <w:r>
+              <w:rPr>
+                <w:b/>
+                <w:bCs/>
+                <w:lang w:val="en-US"/>
+              </w:rPr>
+              <w:t>/</w:t>
+            </w:r>
+            <w:r>
+              <w:rPr>
+                <w:b/>
+                <w:bCs/>
                 <w:lang w:val="en-US"/>
               </w:rPr>
               <w:t>news</w:t>
             </w:r>
-            <w:proofErr w:type="gramEnd"/>
-            <w:r>
-              <w:rPr>
-                <w:lang w:val="en-US"/>
-              </w:rPr>
-              <w:t>"</w:t>
+          </w:p>
+          <w:p>
+            <w:pPr>
+              <w:rPr>
+                <w:lang w:val="en-US"/>
+              </w:rPr>
+            </w:pPr>
+            <w:r>
+              <w:rPr>
+                <w:lang w:val="en-US"/>
+              </w:rPr>
+              <w:t>"/news": {</w:t>
+            </w:r>
+          </w:p>
+          <w:p>
+            <w:pPr>
+              <w:rPr>
+                <w:lang w:val="en-US"/>
+              </w:rPr>
+            </w:pPr>
+            <w:r>
+              <w:rPr>
+                <w:lang w:val="en-US"/>
+              </w:rPr>
+              <w:t>"post": {</w:t>
+            </w:r>
+          </w:p>
+          <w:p>
+            <w:pPr>
+              <w:rPr>
+                <w:lang w:val="en-US"/>
+              </w:rPr>
+            </w:pPr>
+            <w:r>
+              <w:rPr>
+                <w:lang w:val="en-US"/>
+              </w:rPr>
+              <w:t xml:space="preserve">    "tags": ["news management"],</w:t>
+            </w:r>
+          </w:p>
+          <w:p>
+            <w:pPr>
+              <w:rPr>
+                <w:lang w:val="en-US"/>
+              </w:rPr>
+            </w:pPr>
+            <w:r>
+              <w:rPr>
+                <w:lang w:val="en-US"/>
+              </w:rPr>
+              <w:t xml:space="preserve">    "summary": "Submit a new news article",</w:t>
+            </w:r>
+          </w:p>
+          <w:p>
+            <w:pPr>
+              <w:rPr>
+                <w:lang w:val="en-US"/>
+              </w:rPr>
+            </w:pPr>
+            <w:r>
+              <w:rPr>
+                <w:lang w:val="en-US"/>
+              </w:rPr>
+              <w:t xml:space="preserve">    "requestBody": {</w:t>
+            </w:r>
+          </w:p>
+          <w:p>
+            <w:pPr>
+              <w:rPr>
+                <w:lang w:val="en-US"/>
+              </w:rPr>
+            </w:pPr>
+            <w:r>
+              <w:rPr>
+                <w:lang w:val="en-US"/>
+              </w:rPr>
+              <w:t xml:space="preserve">      "description": "News data to be added",</w:t>
+            </w:r>
+          </w:p>
+          <w:p>
+            <w:pPr>
+              <w:rPr>
+                <w:lang w:val="en-US"/>
+              </w:rPr>
+            </w:pPr>
+            <w:r>
+              <w:rPr>
+                <w:lang w:val="en-US"/>
+              </w:rPr>
+              <w:t xml:space="preserve">      "required": true,</w:t>
+            </w:r>
+          </w:p>
+          <w:p>
+            <w:pPr>
+              <w:rPr>
+                <w:lang w:val="en-US"/>
+              </w:rPr>
+            </w:pPr>
+            <w:r>
+              <w:rPr>
+                <w:lang w:val="en-US"/>
+              </w:rPr>
+              <w:t xml:space="preserve">      "content": {</w:t>
+            </w:r>
+          </w:p>
+          <w:p>
+            <w:pPr>
+              <w:rPr>
+                <w:lang w:val="en-US"/>
+              </w:rPr>
+            </w:pPr>
+            <w:r>
+              <w:rPr>
+                <w:lang w:val="en-US"/>
+              </w:rPr>
+              <w:t xml:space="preserve">        "application/json": {</w:t>
+            </w:r>
+          </w:p>
+          <w:p>
+            <w:pPr>
+              <w:rPr>
+                <w:lang w:val="en-US"/>
+              </w:rPr>
+            </w:pPr>
+            <w:r>
+              <w:rPr>
+                <w:lang w:val="en-US"/>
+              </w:rPr>
+              <w:t xml:space="preserve">          "schema": {</w:t>
+            </w:r>
+          </w:p>
+          <w:p>
+            <w:pPr>
+              <w:rPr>
+                <w:lang w:val="en-US"/>
+              </w:rPr>
+            </w:pPr>
+            <w:r>
+              <w:rPr>
+                <w:lang w:val="en-US"/>
+              </w:rPr>
+              <w:t xml:space="preserve">            "$ref": "#/components/schemas/News"</w:t>
+            </w:r>
+          </w:p>
+          <w:p>
+            <w:pPr>
+              <w:rPr>
+                <w:lang w:val="en-US"/>
+              </w:rPr>
+            </w:pPr>
+            <w:r>
+              <w:rPr>
+                <w:lang w:val="en-US"/>
+              </w:rPr>
+              <w:t xml:space="preserve">          }</w:t>
+            </w:r>
+          </w:p>
+          <w:p>
+            <w:pPr>
+              <w:rPr>
+                <w:lang w:val="en-US"/>
+              </w:rPr>
+            </w:pPr>
+            <w:r>
+              <w:rPr>
+                <w:lang w:val="en-US"/>
+              </w:rPr>
+              <w:t xml:space="preserve">        }</w:t>
+            </w:r>
+          </w:p>
+          <w:p>
+            <w:pPr>
+              <w:rPr>
+                <w:lang w:val="en-US"/>
+              </w:rPr>
+            </w:pPr>
+            <w:r>
+              <w:rPr>
+                <w:lang w:val="en-US"/>
+              </w:rPr>
+              <w:t xml:space="preserve">      }</w:t>
             </w:r>
           </w:p>
           <w:p>
@@ -8167,60 +8433,18 @@
           <w:p>
             <w:pPr>
               <w:rPr>
-                <w:lang w:val="en-US"/>
-              </w:rPr>
-            </w:pPr>
-          </w:p>
-          <w:p>
-            <w:pPr>
-              <w:rPr>
-                <w:lang w:val="en-US"/>
-              </w:rPr>
-            </w:pPr>
-          </w:p>
-          <w:p>
-            <w:pPr>
-              <w:rPr>
-                <w:lang w:val="en-US"/>
-              </w:rPr>
-            </w:pPr>
-          </w:p>
-          <w:p>
-            <w:pPr>
-              <w:rPr>
-                <w:lang w:val="en-US"/>
-              </w:rPr>
-            </w:pPr>
-          </w:p>
-          <w:p>
-            <w:pPr>
-              <w:rPr>
-                <w:lang w:val="en-US"/>
-              </w:rPr>
-            </w:pPr>
-          </w:p>
-          <w:p>
-            <w:pPr>
-              <w:rPr>
-                <w:lang w:val="en-US"/>
-              </w:rPr>
-            </w:pPr>
-          </w:p>
-          <w:p>
-            <w:pPr>
-              <w:rPr>
-                <w:b/>
-                <w:bCs/>
-                <w:lang w:val="en-US"/>
-              </w:rPr>
-            </w:pPr>
-            <w:r>
-              <w:rPr>
-                <w:b/>
-                <w:bCs/>
-                <w:lang w:val="en-US"/>
-              </w:rPr>
-              <w:t>POST</w:t>
+                <w:b/>
+                <w:bCs/>
+                <w:lang w:val="en-US"/>
+              </w:rPr>
+            </w:pPr>
+            <w:r>
+              <w:rPr>
+                <w:b/>
+                <w:bCs/>
+                <w:lang w:val="en-US"/>
+              </w:rPr>
+              <w:t>DELETE</w:t>
             </w:r>
             <w:r>
               <w:rPr>
@@ -8238,7 +8462,6 @@
               </w:rPr>
               <w:t>/</w:t>
             </w:r>
-            <w:proofErr w:type="gramStart"/>
             <w:r>
               <w:rPr>
                 <w:b/>
@@ -8247,275 +8470,14 @@
               </w:rPr>
               <w:t>news</w:t>
             </w:r>
-            <w:proofErr w:type="gramEnd"/>
-          </w:p>
-          <w:p>
-            <w:pPr>
-              <w:rPr>
-                <w:lang w:val="en-US"/>
-              </w:rPr>
-            </w:pPr>
-            <w:r>
-              <w:rPr>
-                <w:lang w:val="en-US"/>
-              </w:rPr>
-              <w:t>"/news": {</w:t>
-            </w:r>
-          </w:p>
-          <w:p>
-            <w:pPr>
-              <w:rPr>
-                <w:lang w:val="en-US"/>
-              </w:rPr>
-            </w:pPr>
-            <w:r>
-              <w:rPr>
-                <w:lang w:val="en-US"/>
-              </w:rPr>
-              <w:t>"post": {</w:t>
-            </w:r>
-          </w:p>
-          <w:p>
-            <w:pPr>
-              <w:rPr>
-                <w:lang w:val="en-US"/>
-              </w:rPr>
-            </w:pPr>
-            <w:r>
-              <w:rPr>
-                <w:lang w:val="en-US"/>
-              </w:rPr>
-              <w:t xml:space="preserve">    "tags": ["news management"],</w:t>
-            </w:r>
-          </w:p>
-          <w:p>
-            <w:pPr>
-              <w:rPr>
-                <w:lang w:val="en-US"/>
-              </w:rPr>
-            </w:pPr>
-            <w:r>
-              <w:rPr>
-                <w:lang w:val="en-US"/>
-              </w:rPr>
-              <w:t xml:space="preserve">    "summary": "Submit a new news article",</w:t>
-            </w:r>
-          </w:p>
-          <w:p>
-            <w:pPr>
-              <w:rPr>
-                <w:lang w:val="en-US"/>
-              </w:rPr>
-            </w:pPr>
-            <w:r>
-              <w:rPr>
-                <w:lang w:val="en-US"/>
-              </w:rPr>
-              <w:t xml:space="preserve">    "requestBody": {</w:t>
-            </w:r>
-          </w:p>
-          <w:p>
-            <w:pPr>
-              <w:rPr>
-                <w:lang w:val="en-US"/>
-              </w:rPr>
-            </w:pPr>
-            <w:r>
-              <w:rPr>
-                <w:lang w:val="en-US"/>
-              </w:rPr>
-              <w:t xml:space="preserve">      "description": "News data to be added",</w:t>
-            </w:r>
-          </w:p>
-          <w:p>
-            <w:pPr>
-              <w:rPr>
-                <w:lang w:val="en-US"/>
-              </w:rPr>
-            </w:pPr>
-            <w:r>
-              <w:rPr>
-                <w:lang w:val="en-US"/>
-              </w:rPr>
-              <w:t xml:space="preserve">      "required": true,</w:t>
-            </w:r>
-          </w:p>
-          <w:p>
-            <w:pPr>
-              <w:rPr>
-                <w:lang w:val="en-US"/>
-              </w:rPr>
-            </w:pPr>
-            <w:r>
-              <w:rPr>
-                <w:lang w:val="en-US"/>
-              </w:rPr>
-              <w:t xml:space="preserve">      "content": {</w:t>
-            </w:r>
-          </w:p>
-          <w:p>
-            <w:pPr>
-              <w:rPr>
-                <w:lang w:val="en-US"/>
-              </w:rPr>
-            </w:pPr>
-            <w:r>
-              <w:rPr>
-                <w:lang w:val="en-US"/>
-              </w:rPr>
-              <w:t xml:space="preserve">        "application/json": {</w:t>
-            </w:r>
-          </w:p>
-          <w:p>
-            <w:pPr>
-              <w:rPr>
-                <w:lang w:val="en-US"/>
-              </w:rPr>
-            </w:pPr>
-            <w:r>
-              <w:rPr>
-                <w:lang w:val="en-US"/>
-              </w:rPr>
-              <w:t xml:space="preserve">          "schema": {</w:t>
-            </w:r>
-          </w:p>
-          <w:p>
-            <w:pPr>
-              <w:rPr>
-                <w:lang w:val="en-US"/>
-              </w:rPr>
-            </w:pPr>
-            <w:r>
-              <w:rPr>
-                <w:lang w:val="en-US"/>
-              </w:rPr>
-              <w:t xml:space="preserve">            "$ref": "#/components/schemas/News"</w:t>
-            </w:r>
-          </w:p>
-          <w:p>
-            <w:pPr>
-              <w:rPr>
-                <w:lang w:val="en-US"/>
-              </w:rPr>
-            </w:pPr>
-            <w:r>
-              <w:rPr>
-                <w:lang w:val="en-US"/>
-              </w:rPr>
-              <w:lastRenderedPageBreak/>
-              <w:t xml:space="preserve">          }</w:t>
-            </w:r>
-          </w:p>
-          <w:p>
-            <w:pPr>
-              <w:rPr>
-                <w:lang w:val="en-US"/>
-              </w:rPr>
-            </w:pPr>
-            <w:r>
-              <w:rPr>
-                <w:lang w:val="en-US"/>
-              </w:rPr>
-              <w:t xml:space="preserve">        }</w:t>
-            </w:r>
-          </w:p>
-          <w:p>
-            <w:pPr>
-              <w:rPr>
-                <w:lang w:val="en-US"/>
-              </w:rPr>
-            </w:pPr>
-            <w:r>
-              <w:rPr>
-                <w:lang w:val="en-US"/>
-              </w:rPr>
-              <w:t xml:space="preserve">      }</w:t>
-            </w:r>
-          </w:p>
-          <w:p>
-            <w:pPr>
-              <w:rPr>
-                <w:lang w:val="en-US"/>
-              </w:rPr>
-            </w:pPr>
-            <w:r>
-              <w:rPr>
-                <w:lang w:val="en-US"/>
-              </w:rPr>
-              <w:t xml:space="preserve">    }</w:t>
-            </w:r>
-          </w:p>
-          <w:p>
-            <w:pPr>
-              <w:rPr>
-                <w:lang w:val="en-US"/>
-              </w:rPr>
-            </w:pPr>
-            <w:r>
-              <w:rPr>
-                <w:lang w:val="en-US"/>
-              </w:rPr>
-              <w:t xml:space="preserve">  }</w:t>
-            </w:r>
-          </w:p>
-          <w:p>
-            <w:pPr>
-              <w:rPr>
-                <w:b/>
-                <w:bCs/>
-                <w:lang w:val="en-US"/>
-              </w:rPr>
-            </w:pPr>
-            <w:r>
-              <w:rPr>
-                <w:b/>
-                <w:bCs/>
-                <w:lang w:val="en-US"/>
-              </w:rPr>
-              <w:t>DELETE</w:t>
-            </w:r>
-            <w:r>
-              <w:rPr>
-                <w:b/>
-                <w:bCs/>
-                <w:lang w:val="en-US"/>
-              </w:rPr>
-              <w:t xml:space="preserve"> </w:t>
-            </w:r>
-            <w:r>
-              <w:rPr>
-                <w:b/>
-                <w:bCs/>
-                <w:lang w:val="en-US"/>
-              </w:rPr>
-              <w:t>/</w:t>
-            </w:r>
-            <w:r>
-              <w:rPr>
-                <w:b/>
-                <w:bCs/>
-                <w:lang w:val="en-US"/>
-              </w:rPr>
-              <w:t>news</w:t>
-            </w:r>
-            <w:r>
-              <w:rPr>
-                <w:b/>
-                <w:bCs/>
-                <w:lang w:val="en-US"/>
-              </w:rPr>
-              <w:t xml:space="preserve"> </w:t>
-            </w:r>
-            <w:proofErr w:type="gramStart"/>
-            <w:r>
-              <w:rPr>
-                <w:b/>
-                <w:bCs/>
-                <w:lang w:val="en-US"/>
-              </w:rPr>
-              <w:t>/{</w:t>
-            </w:r>
-            <w:proofErr w:type="gramEnd"/>
+            <w:r>
+              <w:rPr>
+                <w:b/>
+                <w:bCs/>
+                <w:lang w:val="en-US"/>
+              </w:rPr>
+              <w:t xml:space="preserve"> /{</w:t>
+            </w:r>
             <w:r>
               <w:rPr>
                 <w:b/>
@@ -8763,7 +8725,6 @@
               <w:lastRenderedPageBreak/>
               <w:t>GET /</w:t>
             </w:r>
-            <w:proofErr w:type="gramStart"/>
             <w:r>
               <w:rPr>
                 <w:b/>
@@ -8772,7 +8733,6 @@
               </w:rPr>
               <w:t>news</w:t>
             </w:r>
-            <w:proofErr w:type="gramEnd"/>
           </w:p>
           <w:p>
             <w:pPr>
@@ -8849,6 +8809,7 @@
               <w:rPr>
                 <w:lang w:val="en-US"/>
               </w:rPr>
+              <w:lastRenderedPageBreak/>
               <w:t xml:space="preserve">            "schema": {</w:t>
             </w:r>
           </w:p>
@@ -8862,21 +8823,7 @@
               <w:rPr>
                 <w:lang w:val="en-US"/>
               </w:rPr>
-              <w:t xml:space="preserve">              "$ref": "#/components/schemas/</w:t>
-            </w:r>
-            <w:proofErr w:type="spellStart"/>
-            <w:r>
-              <w:rPr>
-                <w:lang w:val="en-US"/>
-              </w:rPr>
-              <w:t>NewsList</w:t>
-            </w:r>
-            <w:proofErr w:type="spellEnd"/>
-            <w:r>
-              <w:rPr>
-                <w:lang w:val="en-US"/>
-              </w:rPr>
-              <w:t>"</w:t>
+              <w:t xml:space="preserve">              "$ref": "#/components/schemas/NewsList"</w:t>
             </w:r>
           </w:p>
           <w:p>
@@ -8976,7 +8923,6 @@
               </w:rPr>
               <w:t>/</w:t>
             </w:r>
-            <w:proofErr w:type="gramStart"/>
             <w:r>
               <w:rPr>
                 <w:b/>
@@ -8985,7 +8931,6 @@
               </w:rPr>
               <w:t>news</w:t>
             </w:r>
-            <w:proofErr w:type="gramEnd"/>
           </w:p>
           <w:p>
             <w:pPr>
@@ -9023,21 +8968,7 @@
               <w:rPr>
                 <w:lang w:val="en-US"/>
               </w:rPr>
-              <w:t xml:space="preserve">        "description": "News article submitted </w:t>
-            </w:r>
-            <w:proofErr w:type="gramStart"/>
-            <w:r>
-              <w:rPr>
-                <w:lang w:val="en-US"/>
-              </w:rPr>
-              <w:t>successfully</w:t>
-            </w:r>
-            <w:proofErr w:type="gramEnd"/>
-            <w:r>
-              <w:rPr>
-                <w:lang w:val="en-US"/>
-              </w:rPr>
-              <w:t>"</w:t>
+              <w:t xml:space="preserve">        "description": "News article submitted successfully"</w:t>
             </w:r>
           </w:p>
           <w:p>
@@ -9189,16 +9120,7 @@
                 <w:bCs/>
                 <w:lang w:val="en-US"/>
               </w:rPr>
-              <w:t xml:space="preserve"> </w:t>
-            </w:r>
-            <w:proofErr w:type="gramStart"/>
-            <w:r>
-              <w:rPr>
-                <w:b/>
-                <w:bCs/>
-                <w:lang w:val="en-US"/>
-              </w:rPr>
-              <w:t>/{</w:t>
+              <w:t xml:space="preserve"> /{</w:t>
             </w:r>
             <w:r>
               <w:rPr>
@@ -9208,7 +9130,6 @@
               </w:rPr>
               <w:t xml:space="preserve"> news</w:t>
             </w:r>
-            <w:proofErr w:type="gramEnd"/>
             <w:r>
               <w:rPr>
                 <w:b/>
@@ -9254,21 +9175,7 @@
               <w:rPr>
                 <w:lang w:val="en-US"/>
               </w:rPr>
-              <w:t xml:space="preserve">        "description": "News article deleted </w:t>
-            </w:r>
-            <w:proofErr w:type="gramStart"/>
-            <w:r>
-              <w:rPr>
-                <w:lang w:val="en-US"/>
-              </w:rPr>
-              <w:t>successfully</w:t>
-            </w:r>
-            <w:proofErr w:type="gramEnd"/>
-            <w:r>
-              <w:rPr>
-                <w:lang w:val="en-US"/>
-              </w:rPr>
-              <w:t>"</w:t>
+              <w:t xml:space="preserve">        "description": "News article deleted successfully"</w:t>
             </w:r>
           </w:p>
           <w:p>
@@ -9337,7 +9244,6 @@
               </w:rPr>
               <w:t>GET /</w:t>
             </w:r>
-            <w:proofErr w:type="gramStart"/>
             <w:r>
               <w:rPr>
                 <w:b/>
@@ -9346,7 +9252,6 @@
               </w:rPr>
               <w:t>statistics</w:t>
             </w:r>
-            <w:proofErr w:type="gramEnd"/>
           </w:p>
           <w:p>
             <w:pPr>
@@ -9500,7 +9405,6 @@
               </w:rPr>
               <w:t>/</w:t>
             </w:r>
-            <w:proofErr w:type="gramStart"/>
             <w:r>
               <w:rPr>
                 <w:b/>
@@ -9509,7 +9413,6 @@
               </w:rPr>
               <w:t>statistics</w:t>
             </w:r>
-            <w:proofErr w:type="gramEnd"/>
           </w:p>
           <w:p>
             <w:pPr>
@@ -9703,7 +9606,6 @@
               <w:rPr>
                 <w:lang w:val="en-US"/>
               </w:rPr>
-              <w:lastRenderedPageBreak/>
               <w:t xml:space="preserve">    }}</w:t>
             </w:r>
           </w:p>
@@ -9729,7 +9631,6 @@
               <w:lastRenderedPageBreak/>
               <w:t>GET /</w:t>
             </w:r>
-            <w:proofErr w:type="gramStart"/>
             <w:r>
               <w:rPr>
                 <w:b/>
@@ -9738,7 +9639,6 @@
               </w:rPr>
               <w:t>statistics</w:t>
             </w:r>
-            <w:proofErr w:type="gramEnd"/>
           </w:p>
           <w:p>
             <w:pPr>
@@ -9867,6 +9767,7 @@
               <w:rPr>
                 <w:lang w:val="en-US"/>
               </w:rPr>
+              <w:lastRenderedPageBreak/>
               <w:t xml:space="preserve">        }</w:t>
             </w:r>
           </w:p>
@@ -9928,7 +9829,6 @@
               </w:rPr>
               <w:t>/</w:t>
             </w:r>
-            <w:proofErr w:type="gramStart"/>
             <w:r>
               <w:rPr>
                 <w:b/>
@@ -9937,7 +9837,6 @@
               </w:rPr>
               <w:t>statistics</w:t>
             </w:r>
-            <w:proofErr w:type="gramEnd"/>
           </w:p>
           <w:p>
             <w:pPr>
@@ -9975,21 +9874,7 @@
               <w:rPr>
                 <w:lang w:val="en-US"/>
               </w:rPr>
-              <w:t xml:space="preserve">        "description": "Statistics data submitted </w:t>
-            </w:r>
-            <w:proofErr w:type="gramStart"/>
-            <w:r>
-              <w:rPr>
-                <w:lang w:val="en-US"/>
-              </w:rPr>
-              <w:t>successfully</w:t>
-            </w:r>
-            <w:proofErr w:type="gramEnd"/>
-            <w:r>
-              <w:rPr>
-                <w:lang w:val="en-US"/>
-              </w:rPr>
-              <w:t>"</w:t>
+              <w:t xml:space="preserve">        "description": "Statistics data submitted successfully"</w:t>
             </w:r>
           </w:p>
           <w:p>
@@ -10057,7 +9942,6 @@
               </w:rPr>
               <w:t>GET /</w:t>
             </w:r>
-            <w:proofErr w:type="gramStart"/>
             <w:r>
               <w:rPr>
                 <w:b/>
@@ -10066,7 +9950,6 @@
               </w:rPr>
               <w:t>highlights</w:t>
             </w:r>
-            <w:proofErr w:type="gramEnd"/>
           </w:p>
           <w:p>
             <w:pPr>
@@ -10117,21 +10000,7 @@
               <w:rPr>
                 <w:lang w:val="en-US"/>
               </w:rPr>
-              <w:t xml:space="preserve">    "summary": "Retrieve all highlighted </w:t>
-            </w:r>
-            <w:proofErr w:type="gramStart"/>
-            <w:r>
-              <w:rPr>
-                <w:lang w:val="en-US"/>
-              </w:rPr>
-              <w:t>products</w:t>
-            </w:r>
-            <w:proofErr w:type="gramEnd"/>
-            <w:r>
-              <w:rPr>
-                <w:lang w:val="en-US"/>
-              </w:rPr>
-              <w:t>"</w:t>
+              <w:t xml:space="preserve">    "summary": "Retrieve all highlighted products"</w:t>
             </w:r>
           </w:p>
           <w:p>
@@ -10234,7 +10103,6 @@
               </w:rPr>
               <w:t>/</w:t>
             </w:r>
-            <w:proofErr w:type="gramStart"/>
             <w:r>
               <w:rPr>
                 <w:b/>
@@ -10243,7 +10111,6 @@
               </w:rPr>
               <w:t>highlights</w:t>
             </w:r>
-            <w:proofErr w:type="gramEnd"/>
             <w:r>
               <w:rPr>
                 <w:b/>
@@ -10445,6 +10312,7 @@
               <w:rPr>
                 <w:lang w:val="en-US"/>
               </w:rPr>
+              <w:lastRenderedPageBreak/>
               <w:t xml:space="preserve">    }}</w:t>
             </w:r>
           </w:p>
@@ -10724,9 +10592,9 @@
                 <w:bCs/>
                 <w:lang w:val="en-US"/>
               </w:rPr>
+              <w:lastRenderedPageBreak/>
               <w:t>GET /</w:t>
             </w:r>
-            <w:proofErr w:type="gramStart"/>
             <w:r>
               <w:rPr>
                 <w:b/>
@@ -10735,7 +10603,6 @@
               </w:rPr>
               <w:t>highlights</w:t>
             </w:r>
-            <w:proofErr w:type="gramEnd"/>
           </w:p>
           <w:p>
             <w:pPr>
@@ -10925,7 +10792,6 @@
               </w:rPr>
               <w:t>/</w:t>
             </w:r>
-            <w:proofErr w:type="gramStart"/>
             <w:r>
               <w:rPr>
                 <w:b/>
@@ -10934,7 +10800,6 @@
               </w:rPr>
               <w:t>highlights</w:t>
             </w:r>
-            <w:proofErr w:type="gramEnd"/>
             <w:r>
               <w:rPr>
                 <w:b/>
@@ -10980,21 +10845,7 @@
               <w:rPr>
                 <w:lang w:val="en-US"/>
               </w:rPr>
-              <w:t xml:space="preserve">        "description": "Product added to highlights </w:t>
-            </w:r>
-            <w:proofErr w:type="gramStart"/>
-            <w:r>
-              <w:rPr>
-                <w:lang w:val="en-US"/>
-              </w:rPr>
-              <w:t>successfully</w:t>
-            </w:r>
-            <w:proofErr w:type="gramEnd"/>
-            <w:r>
-              <w:rPr>
-                <w:lang w:val="en-US"/>
-              </w:rPr>
-              <w:t>"</w:t>
+              <w:t xml:space="preserve">        "description": "Product added to highlights successfully"</w:t>
             </w:r>
           </w:p>
           <w:p>
@@ -11187,21 +11038,7 @@
               <w:rPr>
                 <w:lang w:val="en-US"/>
               </w:rPr>
-              <w:t xml:space="preserve">        "description": "Product removed from highlights </w:t>
-            </w:r>
-            <w:proofErr w:type="gramStart"/>
-            <w:r>
-              <w:rPr>
-                <w:lang w:val="en-US"/>
-              </w:rPr>
-              <w:t>successfully</w:t>
-            </w:r>
-            <w:proofErr w:type="gramEnd"/>
-            <w:r>
-              <w:rPr>
-                <w:lang w:val="en-US"/>
-              </w:rPr>
-              <w:t>"</w:t>
+              <w:t xml:space="preserve">        "description": "Product removed from highlights successfully"</w:t>
             </w:r>
           </w:p>
           <w:p>

</xml_diff>

<commit_message>
update task 8 and 11
</commit_message>
<xml_diff>
--- a/back-end/task8-schemas/req_responses_BE.docx
+++ b/back-end/task8-schemas/req_responses_BE.docx
@@ -7203,221 +7203,151 @@
               </w:rPr>
               <w:t>/</w:t>
             </w:r>
-            <w:r>
-              <w:rPr>
-                <w:b/>
-                <w:bCs/>
-                <w:lang w:val="en-US"/>
-              </w:rPr>
-              <w:t>feedback/{</w:t>
-            </w:r>
-            <w:proofErr w:type="spellStart"/>
-            <w:r>
-              <w:rPr>
-                <w:b/>
-                <w:bCs/>
-                <w:lang w:val="en-US"/>
-              </w:rPr>
-              <w:t>feedback_id</w:t>
-            </w:r>
-            <w:proofErr w:type="spellEnd"/>
-            <w:r>
-              <w:rPr>
-                <w:b/>
-                <w:bCs/>
+            <w:proofErr w:type="gramStart"/>
+            <w:r>
+              <w:rPr>
+                <w:b/>
+                <w:bCs/>
+                <w:lang w:val="en-US"/>
+              </w:rPr>
+              <w:t>feedback</w:t>
+            </w:r>
+            <w:proofErr w:type="gramEnd"/>
+          </w:p>
+          <w:p>
+            <w:pPr>
+              <w:rPr>
+                <w:lang w:val="en-US"/>
+              </w:rPr>
+            </w:pPr>
+            <w:r>
+              <w:rPr>
+                <w:lang w:val="en-US"/>
+              </w:rPr>
+              <w:t>/feedback</w:t>
+            </w:r>
+            <w:r>
+              <w:rPr>
+                <w:lang w:val="en-US"/>
+              </w:rPr>
+              <w:t>": {</w:t>
+            </w:r>
+          </w:p>
+          <w:p>
+            <w:pPr>
+              <w:rPr>
+                <w:lang w:val="en-US"/>
+              </w:rPr>
+            </w:pPr>
+            <w:r>
+              <w:rPr>
+                <w:lang w:val="en-US"/>
+              </w:rPr>
+              <w:t xml:space="preserve">  "post": {</w:t>
+            </w:r>
+          </w:p>
+          <w:p>
+            <w:pPr>
+              <w:rPr>
+                <w:lang w:val="en-US"/>
+              </w:rPr>
+            </w:pPr>
+            <w:r>
+              <w:rPr>
+                <w:lang w:val="en-US"/>
+              </w:rPr>
+              <w:t xml:space="preserve">    "tags": ["feedback management"],</w:t>
+            </w:r>
+          </w:p>
+          <w:p>
+            <w:pPr>
+              <w:rPr>
+                <w:lang w:val="en-US"/>
+              </w:rPr>
+            </w:pPr>
+            <w:r>
+              <w:rPr>
+                <w:lang w:val="en-US"/>
+              </w:rPr>
+              <w:t xml:space="preserve">      "required": true,</w:t>
+            </w:r>
+          </w:p>
+          <w:p>
+            <w:pPr>
+              <w:rPr>
+                <w:lang w:val="en-US"/>
+              </w:rPr>
+            </w:pPr>
+            <w:r>
+              <w:rPr>
+                <w:lang w:val="en-US"/>
+              </w:rPr>
+              <w:t xml:space="preserve">      "content": {</w:t>
+            </w:r>
+          </w:p>
+          <w:p>
+            <w:pPr>
+              <w:rPr>
+                <w:lang w:val="en-US"/>
+              </w:rPr>
+            </w:pPr>
+            <w:r>
+              <w:rPr>
+                <w:lang w:val="en-US"/>
+              </w:rPr>
+              <w:t xml:space="preserve">        "application/json": {</w:t>
+            </w:r>
+          </w:p>
+          <w:p>
+            <w:pPr>
+              <w:rPr>
+                <w:lang w:val="en-US"/>
+              </w:rPr>
+            </w:pPr>
+            <w:r>
+              <w:rPr>
+                <w:lang w:val="en-US"/>
+              </w:rPr>
+              <w:t xml:space="preserve">          "schema": {</w:t>
+            </w:r>
+          </w:p>
+          <w:p>
+            <w:pPr>
+              <w:rPr>
+                <w:lang w:val="en-US"/>
+              </w:rPr>
+            </w:pPr>
+            <w:r>
+              <w:rPr>
+                <w:lang w:val="en-US"/>
+              </w:rPr>
+              <w:t xml:space="preserve">            "$ref": "#/components/schemas/Product"</w:t>
+            </w:r>
+          </w:p>
+          <w:p>
+            <w:pPr>
+              <w:rPr>
+                <w:lang w:val="en-US"/>
+              </w:rPr>
+            </w:pPr>
+            <w:r>
+              <w:rPr>
+                <w:lang w:val="en-US"/>
+              </w:rPr>
+              <w:t xml:space="preserve">          </w:t>
+            </w:r>
+            <w:r>
+              <w:rPr>
+                <w:lang w:val="en-US"/>
+              </w:rPr>
+              <w:t xml:space="preserve"> </w:t>
+            </w:r>
+            <w:r>
+              <w:rPr>
                 <w:lang w:val="en-US"/>
               </w:rPr>
               <w:t>}</w:t>
             </w:r>
-            <w:r>
-              <w:rPr>
-                <w:b/>
-                <w:bCs/>
-                <w:lang w:val="en-US"/>
-              </w:rPr>
-              <w:t xml:space="preserve"> </w:t>
-            </w:r>
-          </w:p>
-          <w:p>
-            <w:pPr>
-              <w:rPr>
-                <w:lang w:val="en-US"/>
-              </w:rPr>
-            </w:pPr>
-            <w:r>
-              <w:rPr>
-                <w:lang w:val="en-US"/>
-              </w:rPr>
-              <w:t>/feedback/{</w:t>
-            </w:r>
-            <w:proofErr w:type="spellStart"/>
-            <w:r>
-              <w:rPr>
-                <w:lang w:val="en-US"/>
-              </w:rPr>
-              <w:t>feedback_id</w:t>
-            </w:r>
-            <w:proofErr w:type="spellEnd"/>
-            <w:r>
-              <w:rPr>
-                <w:lang w:val="en-US"/>
-              </w:rPr>
-              <w:t>}</w:t>
-            </w:r>
-            <w:r>
-              <w:rPr>
-                <w:lang w:val="en-US"/>
-              </w:rPr>
-              <w:t>": {</w:t>
-            </w:r>
-          </w:p>
-          <w:p>
-            <w:pPr>
-              <w:rPr>
-                <w:lang w:val="en-US"/>
-              </w:rPr>
-            </w:pPr>
-            <w:r>
-              <w:rPr>
-                <w:lang w:val="en-US"/>
-              </w:rPr>
-              <w:t xml:space="preserve">  "post": {</w:t>
-            </w:r>
-          </w:p>
-          <w:p>
-            <w:pPr>
-              <w:rPr>
-                <w:lang w:val="en-US"/>
-              </w:rPr>
-            </w:pPr>
-            <w:r>
-              <w:rPr>
-                <w:lang w:val="en-US"/>
-              </w:rPr>
-              <w:t xml:space="preserve">    "tags": ["feedback management"],</w:t>
-            </w:r>
-          </w:p>
-          <w:p>
-            <w:pPr>
-              <w:rPr>
-                <w:lang w:val="en-US"/>
-              </w:rPr>
-            </w:pPr>
-            <w:r>
-              <w:rPr>
-                <w:lang w:val="en-US"/>
-              </w:rPr>
-              <w:t xml:space="preserve">    "summary": "Submit new feedback",</w:t>
-            </w:r>
-          </w:p>
-          <w:p>
-            <w:pPr>
-              <w:rPr>
-                <w:lang w:val="en-US"/>
-              </w:rPr>
-            </w:pPr>
-            <w:r>
-              <w:rPr>
-                <w:lang w:val="en-US"/>
-              </w:rPr>
-              <w:t xml:space="preserve">    </w:t>
-            </w:r>
-            <w:r>
-              <w:rPr>
-                <w:lang w:val="en-US"/>
-              </w:rPr>
-              <w:t xml:space="preserve">    "parameters": [</w:t>
-            </w:r>
-          </w:p>
-          <w:p>
-            <w:pPr>
-              <w:rPr>
-                <w:lang w:val="en-US"/>
-              </w:rPr>
-            </w:pPr>
-            <w:r>
-              <w:rPr>
-                <w:lang w:val="en-US"/>
-              </w:rPr>
-              <w:t xml:space="preserve">      {</w:t>
-            </w:r>
-          </w:p>
-          <w:p>
-            <w:pPr>
-              <w:rPr>
-                <w:lang w:val="en-US"/>
-              </w:rPr>
-            </w:pPr>
-            <w:r>
-              <w:rPr>
-                <w:lang w:val="en-US"/>
-              </w:rPr>
-              <w:t xml:space="preserve">        "name": "</w:t>
-            </w:r>
-            <w:r>
-              <w:rPr>
-                <w:lang w:val="en-US"/>
-              </w:rPr>
-              <w:t xml:space="preserve"> feedback</w:t>
-            </w:r>
-            <w:r>
-              <w:rPr>
-                <w:lang w:val="en-US"/>
-              </w:rPr>
-              <w:t xml:space="preserve"> _id",</w:t>
-            </w:r>
-          </w:p>
-          <w:p>
-            <w:pPr>
-              <w:rPr>
-                <w:lang w:val="en-US"/>
-              </w:rPr>
-            </w:pPr>
-            <w:r>
-              <w:rPr>
-                <w:lang w:val="en-US"/>
-              </w:rPr>
-              <w:t xml:space="preserve">        "in": "path",</w:t>
-            </w:r>
-          </w:p>
-          <w:p>
-            <w:pPr>
-              <w:rPr>
-                <w:lang w:val="en-US"/>
-              </w:rPr>
-            </w:pPr>
-            <w:r>
-              <w:rPr>
-                <w:lang w:val="en-US"/>
-              </w:rPr>
-              <w:t xml:space="preserve">        "required": true,</w:t>
-            </w:r>
-          </w:p>
-          <w:p>
-            <w:pPr>
-              <w:rPr>
-                <w:lang w:val="en-US"/>
-              </w:rPr>
-            </w:pPr>
-            <w:r>
-              <w:rPr>
-                <w:lang w:val="en-US"/>
-              </w:rPr>
-              <w:t xml:space="preserve">        "schema": {</w:t>
-            </w:r>
-          </w:p>
-          <w:p>
-            <w:pPr>
-              <w:rPr>
-                <w:lang w:val="en-US"/>
-              </w:rPr>
-            </w:pPr>
-            <w:r>
-              <w:rPr>
-                <w:lang w:val="en-US"/>
-              </w:rPr>
-              <w:t xml:space="preserve">          "type": "integer"</w:t>
-            </w:r>
           </w:p>
           <w:p>
             <w:pPr>
@@ -7442,174 +7372,7 @@
               <w:rPr>
                 <w:lang w:val="en-US"/>
               </w:rPr>
-              <w:t xml:space="preserve">      }</w:t>
-            </w:r>
-          </w:p>
-          <w:p>
-            <w:pPr>
-              <w:rPr>
-                <w:lang w:val="en-US"/>
-              </w:rPr>
-            </w:pPr>
-            <w:r>
-              <w:rPr>
-                <w:lang w:val="en-US"/>
-              </w:rPr>
-              <w:t xml:space="preserve">    ],</w:t>
-            </w:r>
-          </w:p>
-          <w:p>
-            <w:pPr>
-              <w:rPr>
-                <w:lang w:val="en-US"/>
-              </w:rPr>
-            </w:pPr>
-            <w:r>
-              <w:rPr>
-                <w:lang w:val="en-US"/>
-              </w:rPr>
-              <w:t xml:space="preserve">    "requestBody": {</w:t>
-            </w:r>
-          </w:p>
-          <w:p>
-            <w:pPr>
-              <w:rPr>
-                <w:lang w:val="en-US"/>
-              </w:rPr>
-            </w:pPr>
-            <w:r>
-              <w:rPr>
-                <w:lang w:val="en-US"/>
-              </w:rPr>
-              <w:t xml:space="preserve">      "description": "</w:t>
-            </w:r>
-            <w:r>
-              <w:rPr>
-                <w:lang w:val="en-US"/>
-              </w:rPr>
-              <w:t>Feedback</w:t>
-            </w:r>
-            <w:r>
-              <w:rPr>
-                <w:lang w:val="en-US"/>
-              </w:rPr>
-              <w:t xml:space="preserve"> ID to add to </w:t>
-            </w:r>
-            <w:r>
-              <w:rPr>
-                <w:lang w:val="en-US"/>
-              </w:rPr>
-              <w:t>feedback</w:t>
-            </w:r>
-            <w:r>
-              <w:rPr>
-                <w:lang w:val="en-US"/>
-              </w:rPr>
-              <w:t>",</w:t>
-            </w:r>
-          </w:p>
-          <w:p>
-            <w:pPr>
-              <w:rPr>
-                <w:lang w:val="en-US"/>
-              </w:rPr>
-            </w:pPr>
-            <w:r>
-              <w:rPr>
-                <w:lang w:val="en-US"/>
-              </w:rPr>
-              <w:t xml:space="preserve">      "required": true,</w:t>
-            </w:r>
-          </w:p>
-          <w:p>
-            <w:pPr>
-              <w:rPr>
-                <w:lang w:val="en-US"/>
-              </w:rPr>
-            </w:pPr>
-            <w:r>
-              <w:rPr>
-                <w:lang w:val="en-US"/>
-              </w:rPr>
-              <w:t xml:space="preserve">      "content": {</w:t>
-            </w:r>
-          </w:p>
-          <w:p>
-            <w:pPr>
-              <w:rPr>
-                <w:lang w:val="en-US"/>
-              </w:rPr>
-            </w:pPr>
-            <w:r>
-              <w:rPr>
-                <w:lang w:val="en-US"/>
-              </w:rPr>
-              <w:t xml:space="preserve">        "application/json": {</w:t>
-            </w:r>
-          </w:p>
-          <w:p>
-            <w:pPr>
-              <w:rPr>
-                <w:lang w:val="en-US"/>
-              </w:rPr>
-            </w:pPr>
-            <w:r>
-              <w:rPr>
-                <w:lang w:val="en-US"/>
-              </w:rPr>
-              <w:t xml:space="preserve">          "schema": {</w:t>
-            </w:r>
-          </w:p>
-          <w:p>
-            <w:pPr>
-              <w:rPr>
-                <w:lang w:val="en-US"/>
-              </w:rPr>
-            </w:pPr>
-            <w:r>
-              <w:rPr>
-                <w:lang w:val="en-US"/>
-              </w:rPr>
-              <w:t xml:space="preserve">            "$ref": "#/components/schemas/Product"</w:t>
-            </w:r>
-          </w:p>
-          <w:p>
-            <w:pPr>
-              <w:rPr>
-                <w:lang w:val="en-US"/>
-              </w:rPr>
-            </w:pPr>
-            <w:r>
-              <w:rPr>
-                <w:lang w:val="en-US"/>
-              </w:rPr>
-              <w:t xml:space="preserve">          }</w:t>
-            </w:r>
-          </w:p>
-          <w:p>
-            <w:pPr>
-              <w:rPr>
-                <w:lang w:val="en-US"/>
-              </w:rPr>
-            </w:pPr>
-            <w:r>
-              <w:rPr>
-                <w:lang w:val="en-US"/>
-              </w:rPr>
-              <w:t xml:space="preserve">        }</w:t>
-            </w:r>
-          </w:p>
-          <w:p>
-            <w:pPr>
-              <w:rPr>
-                <w:lang w:val="en-US"/>
-              </w:rPr>
-            </w:pPr>
-            <w:r>
-              <w:rPr>
-                <w:lang w:val="en-US"/>
-              </w:rPr>
-              <w:t xml:space="preserve">      }</w:t>
+              <w:t xml:space="preserve">    }</w:t>
             </w:r>
           </w:p>
           <w:p>
@@ -8157,17 +7920,95 @@
           <w:p>
             <w:pPr>
               <w:rPr>
-                <w:b/>
-                <w:bCs/>
-                <w:lang w:val="en-US"/>
-              </w:rPr>
-            </w:pPr>
-            <w:r>
-              <w:rPr>
-                <w:b/>
-                <w:bCs/>
-                <w:lang w:val="en-US"/>
-              </w:rPr>
+                <w:lang w:val="en-US"/>
+              </w:rPr>
+            </w:pPr>
+          </w:p>
+          <w:p>
+            <w:pPr>
+              <w:rPr>
+                <w:lang w:val="en-US"/>
+              </w:rPr>
+            </w:pPr>
+          </w:p>
+          <w:p>
+            <w:pPr>
+              <w:rPr>
+                <w:lang w:val="en-US"/>
+              </w:rPr>
+            </w:pPr>
+          </w:p>
+          <w:p>
+            <w:pPr>
+              <w:rPr>
+                <w:lang w:val="en-US"/>
+              </w:rPr>
+            </w:pPr>
+          </w:p>
+          <w:p>
+            <w:pPr>
+              <w:rPr>
+                <w:lang w:val="en-US"/>
+              </w:rPr>
+            </w:pPr>
+          </w:p>
+          <w:p>
+            <w:pPr>
+              <w:rPr>
+                <w:lang w:val="en-US"/>
+              </w:rPr>
+            </w:pPr>
+          </w:p>
+          <w:p>
+            <w:pPr>
+              <w:rPr>
+                <w:lang w:val="en-US"/>
+              </w:rPr>
+            </w:pPr>
+          </w:p>
+          <w:p>
+            <w:pPr>
+              <w:rPr>
+                <w:lang w:val="en-US"/>
+              </w:rPr>
+            </w:pPr>
+          </w:p>
+          <w:p>
+            <w:pPr>
+              <w:rPr>
+                <w:lang w:val="en-US"/>
+              </w:rPr>
+            </w:pPr>
+          </w:p>
+          <w:p>
+            <w:pPr>
+              <w:rPr>
+                <w:lang w:val="en-US"/>
+              </w:rPr>
+            </w:pPr>
+          </w:p>
+          <w:p>
+            <w:pPr>
+              <w:rPr>
+                <w:lang w:val="en-US"/>
+              </w:rPr>
+            </w:pPr>
+          </w:p>
+          <w:p>
+            <w:pPr>
+              <w:rPr>
+                <w:b/>
+                <w:bCs/>
+                <w:lang w:val="en-US"/>
+              </w:rPr>
+            </w:pPr>
+            <w:r>
+              <w:rPr>
+                <w:b/>
+                <w:bCs/>
+                <w:lang w:val="en-US"/>
+              </w:rPr>
+              <w:lastRenderedPageBreak/>
               <w:t>POST</w:t>
             </w:r>
             <w:r>
@@ -8184,26 +8025,18 @@
                 <w:bCs/>
                 <w:lang w:val="en-US"/>
               </w:rPr>
-              <w:t>/feedback/{</w:t>
-            </w:r>
-            <w:proofErr w:type="spellStart"/>
-            <w:r>
-              <w:rPr>
-                <w:b/>
-                <w:bCs/>
-                <w:lang w:val="en-US"/>
-              </w:rPr>
-              <w:t>feedback_id</w:t>
-            </w:r>
-            <w:proofErr w:type="spellEnd"/>
-            <w:r>
-              <w:rPr>
-                <w:b/>
-                <w:bCs/>
-                <w:lang w:val="en-US"/>
-              </w:rPr>
-              <w:t>}</w:t>
-            </w:r>
+              <w:t>/</w:t>
+            </w:r>
+            <w:proofErr w:type="gramStart"/>
+            <w:r>
+              <w:rPr>
+                <w:b/>
+                <w:bCs/>
+                <w:lang w:val="en-US"/>
+              </w:rPr>
+              <w:t>feedback</w:t>
+            </w:r>
+            <w:proofErr w:type="gramEnd"/>
           </w:p>
           <w:p>
             <w:pPr>
@@ -8283,41 +8116,6 @@
               </w:rPr>
               <w:t xml:space="preserve">    }</w:t>
             </w:r>
-          </w:p>
-          <w:p>
-            <w:pPr>
-              <w:rPr>
-                <w:lang w:val="en-US"/>
-              </w:rPr>
-            </w:pPr>
-          </w:p>
-          <w:p>
-            <w:pPr>
-              <w:rPr>
-                <w:lang w:val="en-US"/>
-              </w:rPr>
-            </w:pPr>
-          </w:p>
-          <w:p>
-            <w:pPr>
-              <w:rPr>
-                <w:lang w:val="en-US"/>
-              </w:rPr>
-            </w:pPr>
-          </w:p>
-          <w:p>
-            <w:pPr>
-              <w:rPr>
-                <w:lang w:val="en-US"/>
-              </w:rPr>
-            </w:pPr>
-          </w:p>
-          <w:p>
-            <w:pPr>
-              <w:rPr>
-                <w:lang w:val="en-US"/>
-              </w:rPr>
-            </w:pPr>
           </w:p>
           <w:p>
             <w:pPr>
@@ -8669,183 +8467,183 @@
               <w:rPr>
                 <w:lang w:val="en-US"/>
               </w:rPr>
+              <w:t xml:space="preserve">  }</w:t>
+            </w:r>
+          </w:p>
+          <w:p>
+            <w:pPr>
+              <w:rPr>
+                <w:lang w:val="en-US"/>
+              </w:rPr>
+            </w:pPr>
+          </w:p>
+          <w:p>
+            <w:pPr>
+              <w:rPr>
+                <w:lang w:val="en-US"/>
+              </w:rPr>
+            </w:pPr>
+          </w:p>
+          <w:p>
+            <w:pPr>
+              <w:rPr>
+                <w:lang w:val="en-US"/>
+              </w:rPr>
+            </w:pPr>
+          </w:p>
+          <w:p>
+            <w:pPr>
+              <w:rPr>
+                <w:lang w:val="en-US"/>
+              </w:rPr>
+            </w:pPr>
+          </w:p>
+          <w:p>
+            <w:pPr>
+              <w:rPr>
+                <w:lang w:val="en-US"/>
+              </w:rPr>
+            </w:pPr>
+          </w:p>
+          <w:p>
+            <w:pPr>
+              <w:rPr>
+                <w:lang w:val="en-US"/>
+              </w:rPr>
+            </w:pPr>
+          </w:p>
+          <w:p>
+            <w:pPr>
+              <w:rPr>
+                <w:b/>
+                <w:bCs/>
+                <w:lang w:val="en-US"/>
+              </w:rPr>
+            </w:pPr>
+            <w:r>
+              <w:rPr>
+                <w:b/>
+                <w:bCs/>
+                <w:lang w:val="en-US"/>
+              </w:rPr>
+              <w:t>POST</w:t>
+            </w:r>
+            <w:r>
+              <w:rPr>
+                <w:b/>
+                <w:bCs/>
+                <w:lang w:val="en-US"/>
+              </w:rPr>
+              <w:t xml:space="preserve"> </w:t>
+            </w:r>
+            <w:r>
+              <w:rPr>
+                <w:b/>
+                <w:bCs/>
+                <w:lang w:val="en-US"/>
+              </w:rPr>
+              <w:t>/</w:t>
+            </w:r>
+            <w:proofErr w:type="gramStart"/>
+            <w:r>
+              <w:rPr>
+                <w:b/>
+                <w:bCs/>
+                <w:lang w:val="en-US"/>
+              </w:rPr>
+              <w:t>news</w:t>
+            </w:r>
+            <w:proofErr w:type="gramEnd"/>
+          </w:p>
+          <w:p>
+            <w:pPr>
+              <w:rPr>
+                <w:lang w:val="en-US"/>
+              </w:rPr>
+            </w:pPr>
+            <w:r>
+              <w:rPr>
+                <w:lang w:val="en-US"/>
+              </w:rPr>
+              <w:t>"/news": {</w:t>
+            </w:r>
+          </w:p>
+          <w:p>
+            <w:pPr>
+              <w:rPr>
+                <w:lang w:val="en-US"/>
+              </w:rPr>
+            </w:pPr>
+            <w:r>
+              <w:rPr>
+                <w:lang w:val="en-US"/>
+              </w:rPr>
+              <w:t>"post": {</w:t>
+            </w:r>
+          </w:p>
+          <w:p>
+            <w:pPr>
+              <w:rPr>
+                <w:lang w:val="en-US"/>
+              </w:rPr>
+            </w:pPr>
+            <w:r>
+              <w:rPr>
+                <w:lang w:val="en-US"/>
+              </w:rPr>
+              <w:t xml:space="preserve">    "tags": ["news management"],</w:t>
+            </w:r>
+          </w:p>
+          <w:p>
+            <w:pPr>
+              <w:rPr>
+                <w:lang w:val="en-US"/>
+              </w:rPr>
+            </w:pPr>
+            <w:r>
+              <w:rPr>
+                <w:lang w:val="en-US"/>
+              </w:rPr>
+              <w:t xml:space="preserve">    "summary": "Submit a new news article",</w:t>
+            </w:r>
+          </w:p>
+          <w:p>
+            <w:pPr>
+              <w:rPr>
+                <w:lang w:val="en-US"/>
+              </w:rPr>
+            </w:pPr>
+            <w:r>
+              <w:rPr>
+                <w:lang w:val="en-US"/>
+              </w:rPr>
+              <w:t xml:space="preserve">    "requestBody": {</w:t>
+            </w:r>
+          </w:p>
+          <w:p>
+            <w:pPr>
+              <w:rPr>
+                <w:lang w:val="en-US"/>
+              </w:rPr>
+            </w:pPr>
+            <w:r>
+              <w:rPr>
+                <w:lang w:val="en-US"/>
+              </w:rPr>
+              <w:t xml:space="preserve">      "description": "News data to be added",</w:t>
+            </w:r>
+          </w:p>
+          <w:p>
+            <w:pPr>
+              <w:rPr>
+                <w:lang w:val="en-US"/>
+              </w:rPr>
+            </w:pPr>
+            <w:r>
+              <w:rPr>
+                <w:lang w:val="en-US"/>
+              </w:rPr>
               <w:lastRenderedPageBreak/>
-              <w:t xml:space="preserve">  }</w:t>
-            </w:r>
-          </w:p>
-          <w:p>
-            <w:pPr>
-              <w:rPr>
-                <w:lang w:val="en-US"/>
-              </w:rPr>
-            </w:pPr>
-          </w:p>
-          <w:p>
-            <w:pPr>
-              <w:rPr>
-                <w:lang w:val="en-US"/>
-              </w:rPr>
-            </w:pPr>
-          </w:p>
-          <w:p>
-            <w:pPr>
-              <w:rPr>
-                <w:lang w:val="en-US"/>
-              </w:rPr>
-            </w:pPr>
-          </w:p>
-          <w:p>
-            <w:pPr>
-              <w:rPr>
-                <w:lang w:val="en-US"/>
-              </w:rPr>
-            </w:pPr>
-          </w:p>
-          <w:p>
-            <w:pPr>
-              <w:rPr>
-                <w:lang w:val="en-US"/>
-              </w:rPr>
-            </w:pPr>
-          </w:p>
-          <w:p>
-            <w:pPr>
-              <w:rPr>
-                <w:lang w:val="en-US"/>
-              </w:rPr>
-            </w:pPr>
-          </w:p>
-          <w:p>
-            <w:pPr>
-              <w:rPr>
-                <w:b/>
-                <w:bCs/>
-                <w:lang w:val="en-US"/>
-              </w:rPr>
-            </w:pPr>
-            <w:r>
-              <w:rPr>
-                <w:b/>
-                <w:bCs/>
-                <w:lang w:val="en-US"/>
-              </w:rPr>
-              <w:t>POST</w:t>
-            </w:r>
-            <w:r>
-              <w:rPr>
-                <w:b/>
-                <w:bCs/>
-                <w:lang w:val="en-US"/>
-              </w:rPr>
-              <w:t xml:space="preserve"> </w:t>
-            </w:r>
-            <w:r>
-              <w:rPr>
-                <w:b/>
-                <w:bCs/>
-                <w:lang w:val="en-US"/>
-              </w:rPr>
-              <w:t>/</w:t>
-            </w:r>
-            <w:proofErr w:type="gramStart"/>
-            <w:r>
-              <w:rPr>
-                <w:b/>
-                <w:bCs/>
-                <w:lang w:val="en-US"/>
-              </w:rPr>
-              <w:t>news</w:t>
-            </w:r>
-            <w:proofErr w:type="gramEnd"/>
-          </w:p>
-          <w:p>
-            <w:pPr>
-              <w:rPr>
-                <w:lang w:val="en-US"/>
-              </w:rPr>
-            </w:pPr>
-            <w:r>
-              <w:rPr>
-                <w:lang w:val="en-US"/>
-              </w:rPr>
-              <w:t>"/news": {</w:t>
-            </w:r>
-          </w:p>
-          <w:p>
-            <w:pPr>
-              <w:rPr>
-                <w:lang w:val="en-US"/>
-              </w:rPr>
-            </w:pPr>
-            <w:r>
-              <w:rPr>
-                <w:lang w:val="en-US"/>
-              </w:rPr>
-              <w:t>"post": {</w:t>
-            </w:r>
-          </w:p>
-          <w:p>
-            <w:pPr>
-              <w:rPr>
-                <w:lang w:val="en-US"/>
-              </w:rPr>
-            </w:pPr>
-            <w:r>
-              <w:rPr>
-                <w:lang w:val="en-US"/>
-              </w:rPr>
-              <w:t xml:space="preserve">    "tags": ["news management"],</w:t>
-            </w:r>
-          </w:p>
-          <w:p>
-            <w:pPr>
-              <w:rPr>
-                <w:lang w:val="en-US"/>
-              </w:rPr>
-            </w:pPr>
-            <w:r>
-              <w:rPr>
-                <w:lang w:val="en-US"/>
-              </w:rPr>
-              <w:t xml:space="preserve">    "summary": "Submit a new news article",</w:t>
-            </w:r>
-          </w:p>
-          <w:p>
-            <w:pPr>
-              <w:rPr>
-                <w:lang w:val="en-US"/>
-              </w:rPr>
-            </w:pPr>
-            <w:r>
-              <w:rPr>
-                <w:lang w:val="en-US"/>
-              </w:rPr>
-              <w:t xml:space="preserve">    "requestBody": {</w:t>
-            </w:r>
-          </w:p>
-          <w:p>
-            <w:pPr>
-              <w:rPr>
-                <w:lang w:val="en-US"/>
-              </w:rPr>
-            </w:pPr>
-            <w:r>
-              <w:rPr>
-                <w:lang w:val="en-US"/>
-              </w:rPr>
-              <w:t xml:space="preserve">      "description": "News data to be added",</w:t>
-            </w:r>
-          </w:p>
-          <w:p>
-            <w:pPr>
-              <w:rPr>
-                <w:lang w:val="en-US"/>
-              </w:rPr>
-            </w:pPr>
-            <w:r>
-              <w:rPr>
-                <w:lang w:val="en-US"/>
-              </w:rPr>
               <w:t xml:space="preserve">      "required": true,</w:t>
             </w:r>
           </w:p>
@@ -9357,7 +9155,6 @@
               <w:rPr>
                 <w:lang w:val="en-US"/>
               </w:rPr>
-              <w:lastRenderedPageBreak/>
               <w:t xml:space="preserve">            "schema": {</w:t>
             </w:r>
           </w:p>
@@ -10147,6 +9944,7 @@
               <w:rPr>
                 <w:lang w:val="en-US"/>
               </w:rPr>
+              <w:lastRenderedPageBreak/>
               <w:t xml:space="preserve">          "schema": {</w:t>
             </w:r>
           </w:p>
@@ -10375,7 +10173,6 @@
               <w:rPr>
                 <w:lang w:val="en-US"/>
               </w:rPr>
-              <w:lastRenderedPageBreak/>
               <w:t xml:space="preserve">        }</w:t>
             </w:r>
           </w:p>
@@ -10959,208 +10756,208 @@
                 <w:bCs/>
                 <w:lang w:val="en-US"/>
               </w:rPr>
+              <w:t>DELETE</w:t>
+            </w:r>
+            <w:r>
+              <w:rPr>
+                <w:b/>
+                <w:bCs/>
+                <w:lang w:val="en-US"/>
+              </w:rPr>
+              <w:t xml:space="preserve"> </w:t>
+            </w:r>
+            <w:r>
+              <w:rPr>
+                <w:b/>
+                <w:bCs/>
+                <w:lang w:val="en-US"/>
+              </w:rPr>
+              <w:t>/</w:t>
+            </w:r>
+            <w:r>
+              <w:rPr>
+                <w:b/>
+                <w:bCs/>
+                <w:lang w:val="en-US"/>
+              </w:rPr>
+              <w:t>highlights</w:t>
+            </w:r>
+            <w:r>
+              <w:rPr>
+                <w:b/>
+                <w:bCs/>
+                <w:lang w:val="en-US"/>
+              </w:rPr>
+              <w:t>/{product_id}</w:t>
+            </w:r>
+          </w:p>
+          <w:p>
+            <w:pPr>
+              <w:rPr>
+                <w:lang w:val="en-US"/>
+              </w:rPr>
+            </w:pPr>
+            <w:r>
+              <w:rPr>
+                <w:lang w:val="en-US"/>
+              </w:rPr>
+              <w:t>"/highlights/{product_id}": {</w:t>
+            </w:r>
+          </w:p>
+          <w:p>
+            <w:pPr>
+              <w:rPr>
+                <w:lang w:val="en-US"/>
+              </w:rPr>
+            </w:pPr>
+            <w:r>
+              <w:rPr>
+                <w:lang w:val="en-US"/>
+              </w:rPr>
+              <w:t xml:space="preserve">  "delete": {</w:t>
+            </w:r>
+          </w:p>
+          <w:p>
+            <w:pPr>
+              <w:rPr>
+                <w:lang w:val="en-US"/>
+              </w:rPr>
+            </w:pPr>
+            <w:r>
+              <w:rPr>
+                <w:lang w:val="en-US"/>
+              </w:rPr>
+              <w:t xml:space="preserve">    "tags": ["highlights management"],</w:t>
+            </w:r>
+          </w:p>
+          <w:p>
+            <w:pPr>
+              <w:rPr>
+                <w:lang w:val="en-US"/>
+              </w:rPr>
+            </w:pPr>
+            <w:r>
+              <w:rPr>
+                <w:lang w:val="en-US"/>
+              </w:rPr>
+              <w:t xml:space="preserve">    "summary": "Remove a product from highlights",</w:t>
+            </w:r>
+          </w:p>
+          <w:p>
+            <w:pPr>
+              <w:rPr>
+                <w:lang w:val="en-US"/>
+              </w:rPr>
+            </w:pPr>
+            <w:r>
+              <w:rPr>
+                <w:lang w:val="en-US"/>
+              </w:rPr>
+              <w:t xml:space="preserve">    "parameters": [</w:t>
+            </w:r>
+          </w:p>
+          <w:p>
+            <w:pPr>
+              <w:rPr>
+                <w:lang w:val="en-US"/>
+              </w:rPr>
+            </w:pPr>
+            <w:r>
+              <w:rPr>
+                <w:lang w:val="en-US"/>
+              </w:rPr>
+              <w:t xml:space="preserve">      {</w:t>
+            </w:r>
+          </w:p>
+          <w:p>
+            <w:pPr>
+              <w:rPr>
+                <w:lang w:val="en-US"/>
+              </w:rPr>
+            </w:pPr>
+            <w:r>
+              <w:rPr>
+                <w:lang w:val="en-US"/>
+              </w:rPr>
+              <w:t xml:space="preserve">        "name": "product_id",</w:t>
+            </w:r>
+          </w:p>
+          <w:p>
+            <w:pPr>
+              <w:rPr>
+                <w:lang w:val="en-US"/>
+              </w:rPr>
+            </w:pPr>
+            <w:r>
+              <w:rPr>
+                <w:lang w:val="en-US"/>
+              </w:rPr>
+              <w:t xml:space="preserve">        "in": "path",</w:t>
+            </w:r>
+          </w:p>
+          <w:p>
+            <w:pPr>
+              <w:rPr>
+                <w:lang w:val="en-US"/>
+              </w:rPr>
+            </w:pPr>
+            <w:r>
+              <w:rPr>
+                <w:lang w:val="en-US"/>
+              </w:rPr>
+              <w:t xml:space="preserve">        "required": true,</w:t>
+            </w:r>
+          </w:p>
+          <w:p>
+            <w:pPr>
+              <w:rPr>
+                <w:lang w:val="en-US"/>
+              </w:rPr>
+            </w:pPr>
+            <w:r>
+              <w:rPr>
+                <w:lang w:val="en-US"/>
+              </w:rPr>
+              <w:t xml:space="preserve">        "schema": {</w:t>
+            </w:r>
+          </w:p>
+          <w:p>
+            <w:pPr>
+              <w:rPr>
+                <w:lang w:val="en-US"/>
+              </w:rPr>
+            </w:pPr>
+            <w:r>
+              <w:rPr>
+                <w:lang w:val="en-US"/>
+              </w:rPr>
+              <w:t xml:space="preserve">          "type": "integer"</w:t>
+            </w:r>
+          </w:p>
+          <w:p>
+            <w:pPr>
+              <w:rPr>
+                <w:lang w:val="en-US"/>
+              </w:rPr>
+            </w:pPr>
+            <w:r>
+              <w:rPr>
+                <w:lang w:val="en-US"/>
+              </w:rPr>
+              <w:t xml:space="preserve">        }</w:t>
+            </w:r>
+          </w:p>
+          <w:p>
+            <w:pPr>
+              <w:rPr>
+                <w:lang w:val="en-US"/>
+              </w:rPr>
+            </w:pPr>
+            <w:r>
+              <w:rPr>
+                <w:lang w:val="en-US"/>
+              </w:rPr>
               <w:lastRenderedPageBreak/>
-              <w:t>DELETE</w:t>
-            </w:r>
-            <w:r>
-              <w:rPr>
-                <w:b/>
-                <w:bCs/>
-                <w:lang w:val="en-US"/>
-              </w:rPr>
-              <w:t xml:space="preserve"> </w:t>
-            </w:r>
-            <w:r>
-              <w:rPr>
-                <w:b/>
-                <w:bCs/>
-                <w:lang w:val="en-US"/>
-              </w:rPr>
-              <w:t>/</w:t>
-            </w:r>
-            <w:r>
-              <w:rPr>
-                <w:b/>
-                <w:bCs/>
-                <w:lang w:val="en-US"/>
-              </w:rPr>
-              <w:t>highlights</w:t>
-            </w:r>
-            <w:r>
-              <w:rPr>
-                <w:b/>
-                <w:bCs/>
-                <w:lang w:val="en-US"/>
-              </w:rPr>
-              <w:t>/{product_id}</w:t>
-            </w:r>
-          </w:p>
-          <w:p>
-            <w:pPr>
-              <w:rPr>
-                <w:lang w:val="en-US"/>
-              </w:rPr>
-            </w:pPr>
-            <w:r>
-              <w:rPr>
-                <w:lang w:val="en-US"/>
-              </w:rPr>
-              <w:t>"/highlights/{product_id}": {</w:t>
-            </w:r>
-          </w:p>
-          <w:p>
-            <w:pPr>
-              <w:rPr>
-                <w:lang w:val="en-US"/>
-              </w:rPr>
-            </w:pPr>
-            <w:r>
-              <w:rPr>
-                <w:lang w:val="en-US"/>
-              </w:rPr>
-              <w:t xml:space="preserve">  "delete": {</w:t>
-            </w:r>
-          </w:p>
-          <w:p>
-            <w:pPr>
-              <w:rPr>
-                <w:lang w:val="en-US"/>
-              </w:rPr>
-            </w:pPr>
-            <w:r>
-              <w:rPr>
-                <w:lang w:val="en-US"/>
-              </w:rPr>
-              <w:t xml:space="preserve">    "tags": ["highlights management"],</w:t>
-            </w:r>
-          </w:p>
-          <w:p>
-            <w:pPr>
-              <w:rPr>
-                <w:lang w:val="en-US"/>
-              </w:rPr>
-            </w:pPr>
-            <w:r>
-              <w:rPr>
-                <w:lang w:val="en-US"/>
-              </w:rPr>
-              <w:t xml:space="preserve">    "summary": "Remove a product from highlights",</w:t>
-            </w:r>
-          </w:p>
-          <w:p>
-            <w:pPr>
-              <w:rPr>
-                <w:lang w:val="en-US"/>
-              </w:rPr>
-            </w:pPr>
-            <w:r>
-              <w:rPr>
-                <w:lang w:val="en-US"/>
-              </w:rPr>
-              <w:t xml:space="preserve">    "parameters": [</w:t>
-            </w:r>
-          </w:p>
-          <w:p>
-            <w:pPr>
-              <w:rPr>
-                <w:lang w:val="en-US"/>
-              </w:rPr>
-            </w:pPr>
-            <w:r>
-              <w:rPr>
-                <w:lang w:val="en-US"/>
-              </w:rPr>
-              <w:t xml:space="preserve">      {</w:t>
-            </w:r>
-          </w:p>
-          <w:p>
-            <w:pPr>
-              <w:rPr>
-                <w:lang w:val="en-US"/>
-              </w:rPr>
-            </w:pPr>
-            <w:r>
-              <w:rPr>
-                <w:lang w:val="en-US"/>
-              </w:rPr>
-              <w:t xml:space="preserve">        "name": "product_id",</w:t>
-            </w:r>
-          </w:p>
-          <w:p>
-            <w:pPr>
-              <w:rPr>
-                <w:lang w:val="en-US"/>
-              </w:rPr>
-            </w:pPr>
-            <w:r>
-              <w:rPr>
-                <w:lang w:val="en-US"/>
-              </w:rPr>
-              <w:t xml:space="preserve">        "in": "path",</w:t>
-            </w:r>
-          </w:p>
-          <w:p>
-            <w:pPr>
-              <w:rPr>
-                <w:lang w:val="en-US"/>
-              </w:rPr>
-            </w:pPr>
-            <w:r>
-              <w:rPr>
-                <w:lang w:val="en-US"/>
-              </w:rPr>
-              <w:t xml:space="preserve">        "required": true,</w:t>
-            </w:r>
-          </w:p>
-          <w:p>
-            <w:pPr>
-              <w:rPr>
-                <w:lang w:val="en-US"/>
-              </w:rPr>
-            </w:pPr>
-            <w:r>
-              <w:rPr>
-                <w:lang w:val="en-US"/>
-              </w:rPr>
-              <w:t xml:space="preserve">        "schema": {</w:t>
-            </w:r>
-          </w:p>
-          <w:p>
-            <w:pPr>
-              <w:rPr>
-                <w:lang w:val="en-US"/>
-              </w:rPr>
-            </w:pPr>
-            <w:r>
-              <w:rPr>
-                <w:lang w:val="en-US"/>
-              </w:rPr>
-              <w:t xml:space="preserve">          "type": "integer"</w:t>
-            </w:r>
-          </w:p>
-          <w:p>
-            <w:pPr>
-              <w:rPr>
-                <w:lang w:val="en-US"/>
-              </w:rPr>
-            </w:pPr>
-            <w:r>
-              <w:rPr>
-                <w:lang w:val="en-US"/>
-              </w:rPr>
-              <w:t xml:space="preserve">        }</w:t>
-            </w:r>
-          </w:p>
-          <w:p>
-            <w:pPr>
-              <w:rPr>
-                <w:lang w:val="en-US"/>
-              </w:rPr>
-            </w:pPr>
-            <w:r>
-              <w:rPr>
-                <w:lang w:val="en-US"/>
-              </w:rPr>
               <w:t xml:space="preserve">      }</w:t>
             </w:r>
           </w:p>
@@ -11600,7 +11397,6 @@
                 <w:bCs/>
                 <w:lang w:val="en-US"/>
               </w:rPr>
-              <w:lastRenderedPageBreak/>
               <w:t>DELETE</w:t>
             </w:r>
             <w:r>
@@ -11950,7 +11746,19 @@
               <w:rPr>
                 <w:lang w:val="en-US"/>
               </w:rPr>
-              <w:t xml:space="preserve"> }</w:t>
+              <w:t xml:space="preserve"> </w:t>
+            </w:r>
+            <w:r>
+              <w:rPr>
+                <w:lang w:val="en-US"/>
+              </w:rPr>
+              <w:t xml:space="preserve"> </w:t>
+            </w:r>
+            <w:r>
+              <w:rPr>
+                <w:lang w:val="en-US"/>
+              </w:rPr>
+              <w:t>}</w:t>
             </w:r>
           </w:p>
           <w:p>

</xml_diff>